<commit_message>
change design documents, confused about the usage of Trie now
</commit_message>
<xml_diff>
--- a/docs/Design Document.docx
+++ b/docs/Design Document.docx
@@ -9,7 +9,7 @@
     </w:p>
     <w:p>
       <w:pPr>
-        <w:pStyle w:val="Title"/>
+        <w:pStyle w:val="a6"/>
         <w:rPr>
           <w:rFonts w:ascii="Times New Roman" w:hAnsi="Times New Roman"/>
           <w:smallCaps/>
@@ -36,7 +36,7 @@
     </w:p>
     <w:p>
       <w:pPr>
-        <w:pStyle w:val="Title"/>
+        <w:pStyle w:val="a6"/>
         <w:rPr>
           <w:sz w:val="44"/>
           <w:szCs w:val="44"/>
@@ -60,7 +60,7 @@
     </w:p>
     <w:p>
       <w:pPr>
-        <w:pStyle w:val="Title"/>
+        <w:pStyle w:val="a6"/>
         <w:rPr>
           <w:lang w:eastAsia="zh-CN"/>
         </w:rPr>
@@ -190,7 +190,14 @@
         <w:rPr>
           <w:lang w:eastAsia="zh-CN"/>
         </w:rPr>
-        <w:t>2014/9/21</w:t>
+        <w:t>2014/9/2</w:t>
+      </w:r>
+      <w:r>
+        <w:rPr>
+          <w:rFonts w:hint="eastAsia"/>
+          <w:lang w:eastAsia="zh-CN"/>
+        </w:rPr>
+        <w:t>3</w:t>
       </w:r>
       <w:r>
         <w:t xml:space="preserve"> </w:t>
@@ -225,7 +232,7 @@
       <w:hyperlink r:id="rId8" w:history="1">
         <w:r>
           <w:rPr>
-            <w:rStyle w:val="Hyperlink"/>
+            <w:rStyle w:val="aa"/>
             <w:lang w:eastAsia="zh-CN"/>
           </w:rPr>
           <w:t>https://github.com/soulzhao/termsDiscoverer</w:t>
@@ -235,6 +242,9 @@
     <w:p>
       <w:pPr>
         <w:pStyle w:val="CoverPageText"/>
+        <w:rPr>
+          <w:lang w:eastAsia="zh-CN"/>
+        </w:rPr>
       </w:pPr>
       <w:r>
         <w:rPr>
@@ -244,15 +254,27 @@
         <w:t>当前版本</w:t>
       </w:r>
       <w:r>
+        <w:rPr>
+          <w:lang w:eastAsia="zh-CN"/>
+        </w:rPr>
         <w:t>:</w:t>
       </w:r>
       <w:r>
+        <w:rPr>
+          <w:lang w:eastAsia="zh-CN"/>
+        </w:rPr>
         <w:tab/>
       </w:r>
       <w:r>
+        <w:rPr>
+          <w:lang w:eastAsia="zh-CN"/>
+        </w:rPr>
         <w:tab/>
       </w:r>
       <w:r>
+        <w:rPr>
+          <w:lang w:eastAsia="zh-CN"/>
+        </w:rPr>
         <w:tab/>
       </w:r>
       <w:r>
@@ -263,6 +285,9 @@
         <w:t>2</w:t>
       </w:r>
       <w:r>
+        <w:rPr>
+          <w:lang w:eastAsia="zh-CN"/>
+        </w:rPr>
         <w:t>.0</w:t>
       </w:r>
     </w:p>
@@ -281,15 +306,27 @@
         <w:t>状态</w:t>
       </w:r>
       <w:r>
+        <w:rPr>
+          <w:lang w:eastAsia="zh-CN"/>
+        </w:rPr>
         <w:t>:</w:t>
       </w:r>
       <w:r>
+        <w:rPr>
+          <w:lang w:eastAsia="zh-CN"/>
+        </w:rPr>
         <w:tab/>
       </w:r>
       <w:r>
+        <w:rPr>
+          <w:lang w:eastAsia="zh-CN"/>
+        </w:rPr>
         <w:tab/>
       </w:r>
       <w:r>
+        <w:rPr>
+          <w:lang w:eastAsia="zh-CN"/>
+        </w:rPr>
         <w:tab/>
       </w:r>
       <w:r>
@@ -303,6 +340,9 @@
     <w:p>
       <w:pPr>
         <w:pStyle w:val="CoverPageText"/>
+        <w:rPr>
+          <w:lang w:eastAsia="zh-CN"/>
+        </w:rPr>
       </w:pPr>
       <w:r>
         <w:rPr>
@@ -312,15 +352,27 @@
         <w:t>模板版本</w:t>
       </w:r>
       <w:r>
+        <w:rPr>
+          <w:lang w:eastAsia="zh-CN"/>
+        </w:rPr>
         <w:t>:</w:t>
       </w:r>
       <w:r>
+        <w:rPr>
+          <w:lang w:eastAsia="zh-CN"/>
+        </w:rPr>
         <w:tab/>
       </w:r>
       <w:r>
+        <w:rPr>
+          <w:lang w:eastAsia="zh-CN"/>
+        </w:rPr>
         <w:tab/>
       </w:r>
       <w:r>
+        <w:rPr>
+          <w:lang w:eastAsia="zh-CN"/>
+        </w:rPr>
         <w:tab/>
         <w:t>1.51</w:t>
       </w:r>
@@ -597,6 +649,7 @@
             <w:pPr>
               <w:pStyle w:val="TableText"/>
               <w:rPr>
+                <w:rFonts w:hint="eastAsia"/>
                 <w:lang w:eastAsia="zh-CN"/>
               </w:rPr>
             </w:pPr>
@@ -607,11 +660,6 @@
               </w:rPr>
               <w:t>2014/9/21</w:t>
             </w:r>
-          </w:p>
-          <w:p>
-            <w:pPr>
-              <w:pStyle w:val="TableText"/>
-            </w:pPr>
           </w:p>
         </w:tc>
         <w:tc>
@@ -708,6 +756,12 @@
                 <w:lang w:eastAsia="zh-CN"/>
               </w:rPr>
             </w:pPr>
+            <w:r>
+              <w:rPr>
+                <w:lang w:eastAsia="zh-CN"/>
+              </w:rPr>
+              <w:t>2014/9/23</w:t>
+            </w:r>
           </w:p>
         </w:tc>
         <w:tc>
@@ -721,6 +775,14 @@
                 <w:lang w:eastAsia="zh-CN"/>
               </w:rPr>
             </w:pPr>
+            <w:r>
+              <w:rPr>
+                <w:rStyle w:val="HighlightedVariable"/>
+                <w:rFonts w:hint="eastAsia"/>
+                <w:lang w:eastAsia="zh-CN"/>
+              </w:rPr>
+              <w:t>赵翔</w:t>
+            </w:r>
           </w:p>
         </w:tc>
         <w:tc>
@@ -734,6 +796,13 @@
                 <w:lang w:eastAsia="zh-CN"/>
               </w:rPr>
             </w:pPr>
+            <w:r>
+              <w:rPr>
+                <w:rFonts w:hint="eastAsia"/>
+                <w:lang w:eastAsia="zh-CN"/>
+              </w:rPr>
+              <w:t>2.0</w:t>
+            </w:r>
           </w:p>
         </w:tc>
         <w:tc>
@@ -747,6 +816,13 @@
                 <w:lang w:eastAsia="zh-CN"/>
               </w:rPr>
             </w:pPr>
+            <w:r>
+              <w:rPr>
+                <w:rFonts w:hint="eastAsia"/>
+                <w:lang w:eastAsia="zh-CN"/>
+              </w:rPr>
+              <w:t>根据张英杰指导，确定技术方案，更新文档</w:t>
+            </w:r>
           </w:p>
         </w:tc>
       </w:tr>
@@ -1543,21 +1619,12 @@
                 <w:lang w:eastAsia="zh-CN"/>
               </w:rPr>
             </w:pPr>
-            <w:proofErr w:type="spellStart"/>
-            <w:r>
-              <w:rPr>
-                <w:rFonts w:hint="eastAsia"/>
-                <w:lang w:eastAsia="zh-CN"/>
-              </w:rPr>
-              <w:t>Yingjie</w:t>
-            </w:r>
-            <w:proofErr w:type="spellEnd"/>
-            <w:r>
-              <w:rPr>
-                <w:rFonts w:hint="eastAsia"/>
-                <w:lang w:eastAsia="zh-CN"/>
-              </w:rPr>
-              <w:t xml:space="preserve"> Zhang, </w:t>
+            <w:r>
+              <w:rPr>
+                <w:rFonts w:hint="eastAsia"/>
+                <w:lang w:eastAsia="zh-CN"/>
+              </w:rPr>
+              <w:t xml:space="preserve">Yingjie Zhang, </w:t>
             </w:r>
             <w:r>
               <w:rPr>
@@ -1929,7 +1996,7 @@
             <w:hyperlink r:id="rId9" w:history="1">
               <w:r>
                 <w:rPr>
-                  <w:rStyle w:val="Hyperlink"/>
+                  <w:rStyle w:val="aa"/>
                   <w:sz w:val="20"/>
                 </w:rPr>
                 <w:t>requirements.docx</w:t>
@@ -2280,7 +2347,7 @@
     </w:p>
     <w:p>
       <w:pPr>
-        <w:pStyle w:val="Heading1"/>
+        <w:pStyle w:val="1"/>
         <w:keepLines w:val="0"/>
         <w:pageBreakBefore/>
         <w:pBdr>
@@ -2306,7 +2373,7 @@
     </w:p>
     <w:p>
       <w:pPr>
-        <w:pStyle w:val="TOC1"/>
+        <w:pStyle w:val="11"/>
         <w:rPr>
           <w:rFonts w:asciiTheme="minorHAnsi" w:eastAsiaTheme="minorEastAsia" w:hAnsiTheme="minorHAnsi" w:cstheme="minorBidi"/>
           <w:b w:val="0"/>
@@ -2329,7 +2396,7 @@
     </w:p>
     <w:p>
       <w:pPr>
-        <w:pStyle w:val="TOC1"/>
+        <w:pStyle w:val="11"/>
         <w:rPr>
           <w:rFonts w:asciiTheme="minorHAnsi" w:eastAsiaTheme="minorEastAsia" w:hAnsiTheme="minorHAnsi" w:cstheme="minorBidi"/>
           <w:b w:val="0"/>
@@ -2343,7 +2410,7 @@
       <w:hyperlink w:anchor="_Toc399183637" w:history="1">
         <w:r>
           <w:rPr>
-            <w:rStyle w:val="Hyperlink"/>
+            <w:rStyle w:val="aa"/>
             <w:rFonts w:hint="eastAsia"/>
             <w:lang w:eastAsia="zh-CN"/>
           </w:rPr>
@@ -2351,7 +2418,7 @@
         </w:r>
         <w:r>
           <w:rPr>
-            <w:rStyle w:val="Hyperlink"/>
+            <w:rStyle w:val="aa"/>
             <w:rFonts w:hint="eastAsia"/>
             <w:lang w:eastAsia="zh-CN"/>
           </w:rPr>
@@ -2371,7 +2438,7 @@
         </w:r>
         <w:r>
           <w:rPr>
-            <w:rStyle w:val="Hyperlink"/>
+            <w:rStyle w:val="aa"/>
             <w:rFonts w:hint="eastAsia"/>
             <w:lang w:eastAsia="zh-CN"/>
           </w:rPr>
@@ -2422,7 +2489,7 @@
     </w:p>
     <w:p>
       <w:pPr>
-        <w:pStyle w:val="TOC3"/>
+        <w:pStyle w:val="30"/>
         <w:rPr>
           <w:rFonts w:asciiTheme="minorHAnsi" w:eastAsiaTheme="minorEastAsia" w:hAnsiTheme="minorHAnsi" w:cstheme="minorBidi"/>
           <w:kern w:val="2"/>
@@ -2433,14 +2500,14 @@
       <w:hyperlink w:anchor="_Toc399183638" w:history="1">
         <w:r>
           <w:rPr>
-            <w:rStyle w:val="Hyperlink"/>
+            <w:rStyle w:val="aa"/>
             <w:lang w:eastAsia="zh-CN"/>
           </w:rPr>
           <w:t xml:space="preserve">1.1 </w:t>
         </w:r>
         <w:r>
           <w:rPr>
-            <w:rStyle w:val="Hyperlink"/>
+            <w:rStyle w:val="aa"/>
             <w:rFonts w:hint="eastAsia"/>
             <w:lang w:eastAsia="zh-CN"/>
           </w:rPr>
@@ -2491,7 +2558,7 @@
     </w:p>
     <w:p>
       <w:pPr>
-        <w:pStyle w:val="TOC3"/>
+        <w:pStyle w:val="30"/>
         <w:rPr>
           <w:rFonts w:asciiTheme="minorHAnsi" w:eastAsiaTheme="minorEastAsia" w:hAnsiTheme="minorHAnsi" w:cstheme="minorBidi"/>
           <w:kern w:val="2"/>
@@ -2502,14 +2569,14 @@
       <w:hyperlink w:anchor="_Toc399183639" w:history="1">
         <w:r>
           <w:rPr>
-            <w:rStyle w:val="Hyperlink"/>
+            <w:rStyle w:val="aa"/>
             <w:lang w:eastAsia="zh-CN"/>
           </w:rPr>
           <w:t xml:space="preserve">1.2 </w:t>
         </w:r>
         <w:r>
           <w:rPr>
-            <w:rStyle w:val="Hyperlink"/>
+            <w:rStyle w:val="aa"/>
             <w:rFonts w:hint="eastAsia"/>
             <w:lang w:eastAsia="zh-CN"/>
           </w:rPr>
@@ -2560,7 +2627,7 @@
     </w:p>
     <w:p>
       <w:pPr>
-        <w:pStyle w:val="TOC1"/>
+        <w:pStyle w:val="11"/>
         <w:rPr>
           <w:rFonts w:asciiTheme="minorHAnsi" w:eastAsiaTheme="minorEastAsia" w:hAnsiTheme="minorHAnsi" w:cstheme="minorBidi"/>
           <w:b w:val="0"/>
@@ -2574,7 +2641,7 @@
       <w:hyperlink w:anchor="_Toc399183640" w:history="1">
         <w:r>
           <w:rPr>
-            <w:rStyle w:val="Hyperlink"/>
+            <w:rStyle w:val="aa"/>
             <w:rFonts w:hint="eastAsia"/>
             <w:lang w:eastAsia="zh-CN"/>
           </w:rPr>
@@ -2582,7 +2649,7 @@
         </w:r>
         <w:r>
           <w:rPr>
-            <w:rStyle w:val="Hyperlink"/>
+            <w:rStyle w:val="aa"/>
             <w:rFonts w:hint="eastAsia"/>
             <w:lang w:eastAsia="zh-CN"/>
           </w:rPr>
@@ -2602,7 +2669,7 @@
         </w:r>
         <w:r>
           <w:rPr>
-            <w:rStyle w:val="Hyperlink"/>
+            <w:rStyle w:val="aa"/>
             <w:rFonts w:hint="eastAsia"/>
             <w:lang w:eastAsia="zh-CN"/>
           </w:rPr>
@@ -2653,7 +2720,7 @@
     </w:p>
     <w:p>
       <w:pPr>
-        <w:pStyle w:val="TOC3"/>
+        <w:pStyle w:val="30"/>
         <w:rPr>
           <w:rFonts w:asciiTheme="minorHAnsi" w:eastAsiaTheme="minorEastAsia" w:hAnsiTheme="minorHAnsi" w:cstheme="minorBidi"/>
           <w:kern w:val="2"/>
@@ -2664,14 +2731,14 @@
       <w:hyperlink w:anchor="_Toc399183641" w:history="1">
         <w:r>
           <w:rPr>
-            <w:rStyle w:val="Hyperlink"/>
+            <w:rStyle w:val="aa"/>
             <w:lang w:eastAsia="zh-CN"/>
           </w:rPr>
           <w:t xml:space="preserve">2.1 </w:t>
         </w:r>
         <w:r>
           <w:rPr>
-            <w:rStyle w:val="Hyperlink"/>
+            <w:rStyle w:val="aa"/>
             <w:rFonts w:hint="eastAsia"/>
             <w:lang w:eastAsia="zh-CN"/>
           </w:rPr>
@@ -2722,7 +2789,7 @@
     </w:p>
     <w:p>
       <w:pPr>
-        <w:pStyle w:val="TOC3"/>
+        <w:pStyle w:val="30"/>
         <w:rPr>
           <w:rFonts w:asciiTheme="minorHAnsi" w:eastAsiaTheme="minorEastAsia" w:hAnsiTheme="minorHAnsi" w:cstheme="minorBidi"/>
           <w:kern w:val="2"/>
@@ -2733,14 +2800,14 @@
       <w:hyperlink w:anchor="_Toc399183642" w:history="1">
         <w:r>
           <w:rPr>
-            <w:rStyle w:val="Hyperlink"/>
+            <w:rStyle w:val="aa"/>
             <w:lang w:eastAsia="zh-CN"/>
           </w:rPr>
           <w:t xml:space="preserve">2.2 </w:t>
         </w:r>
         <w:r>
           <w:rPr>
-            <w:rStyle w:val="Hyperlink"/>
+            <w:rStyle w:val="aa"/>
             <w:rFonts w:hint="eastAsia"/>
             <w:lang w:eastAsia="zh-CN"/>
           </w:rPr>
@@ -2791,7 +2858,7 @@
     </w:p>
     <w:p>
       <w:pPr>
-        <w:pStyle w:val="TOC3"/>
+        <w:pStyle w:val="30"/>
         <w:rPr>
           <w:rFonts w:asciiTheme="minorHAnsi" w:eastAsiaTheme="minorEastAsia" w:hAnsiTheme="minorHAnsi" w:cstheme="minorBidi"/>
           <w:kern w:val="2"/>
@@ -2802,14 +2869,14 @@
       <w:hyperlink w:anchor="_Toc399183643" w:history="1">
         <w:r>
           <w:rPr>
-            <w:rStyle w:val="Hyperlink"/>
+            <w:rStyle w:val="aa"/>
             <w:lang w:eastAsia="zh-CN"/>
           </w:rPr>
           <w:t xml:space="preserve">2.3 </w:t>
         </w:r>
         <w:r>
           <w:rPr>
-            <w:rStyle w:val="Hyperlink"/>
+            <w:rStyle w:val="aa"/>
             <w:rFonts w:hint="eastAsia"/>
             <w:lang w:eastAsia="zh-CN"/>
           </w:rPr>
@@ -2860,7 +2927,7 @@
     </w:p>
     <w:p>
       <w:pPr>
-        <w:pStyle w:val="TOC1"/>
+        <w:pStyle w:val="11"/>
         <w:rPr>
           <w:rFonts w:asciiTheme="minorHAnsi" w:eastAsiaTheme="minorEastAsia" w:hAnsiTheme="minorHAnsi" w:cstheme="minorBidi"/>
           <w:b w:val="0"/>
@@ -2874,7 +2941,7 @@
       <w:hyperlink w:anchor="_Toc399183644" w:history="1">
         <w:r>
           <w:rPr>
-            <w:rStyle w:val="Hyperlink"/>
+            <w:rStyle w:val="aa"/>
             <w:rFonts w:hint="eastAsia"/>
             <w:lang w:eastAsia="zh-CN"/>
           </w:rPr>
@@ -2882,7 +2949,7 @@
         </w:r>
         <w:r>
           <w:rPr>
-            <w:rStyle w:val="Hyperlink"/>
+            <w:rStyle w:val="aa"/>
             <w:rFonts w:hint="eastAsia"/>
             <w:lang w:eastAsia="zh-CN"/>
           </w:rPr>
@@ -2902,14 +2969,14 @@
         </w:r>
         <w:r>
           <w:rPr>
-            <w:rStyle w:val="Hyperlink"/>
+            <w:rStyle w:val="aa"/>
             <w:lang w:eastAsia="zh-CN"/>
           </w:rPr>
           <w:t xml:space="preserve">Q &amp; A </w:t>
         </w:r>
         <w:r>
           <w:rPr>
-            <w:rStyle w:val="Hyperlink"/>
+            <w:rStyle w:val="aa"/>
             <w:rFonts w:hint="eastAsia"/>
             <w:lang w:eastAsia="zh-CN"/>
           </w:rPr>
@@ -2960,9 +3027,8 @@
     </w:p>
     <w:p>
       <w:pPr>
-        <w:pStyle w:val="TOC2"/>
-        <w:rPr>
-          <w:rFonts w:hint="eastAsia"/>
+        <w:pStyle w:val="20"/>
+        <w:rPr>
           <w:szCs w:val="28"/>
           <w:lang w:eastAsia="zh-CN"/>
         </w:rPr>
@@ -2976,7 +3042,7 @@
     </w:p>
     <w:p>
       <w:pPr>
-        <w:pStyle w:val="Heading1"/>
+        <w:pStyle w:val="1"/>
         <w:keepLines w:val="0"/>
         <w:pageBreakBefore/>
         <w:numPr>
@@ -3004,7 +3070,7 @@
     </w:p>
     <w:p>
       <w:pPr>
-        <w:pStyle w:val="Heading3"/>
+        <w:pStyle w:val="3"/>
         <w:keepLines w:val="0"/>
         <w:numPr>
           <w:ilvl w:val="2"/>
@@ -3038,7 +3104,7 @@
     </w:p>
     <w:p>
       <w:pPr>
-        <w:pStyle w:val="BodyText"/>
+        <w:pStyle w:val="a9"/>
         <w:jc w:val="both"/>
         <w:rPr>
           <w:lang w:eastAsia="zh-CN"/>
@@ -3074,7 +3140,7 @@
     </w:p>
     <w:p>
       <w:pPr>
-        <w:pStyle w:val="BodyText"/>
+        <w:pStyle w:val="a9"/>
         <w:jc w:val="both"/>
       </w:pPr>
       <w:r>
@@ -3130,7 +3196,7 @@
     </w:p>
     <w:p>
       <w:pPr>
-        <w:pStyle w:val="Heading3"/>
+        <w:pStyle w:val="3"/>
         <w:keepLines w:val="0"/>
         <w:numPr>
           <w:ilvl w:val="2"/>
@@ -3164,7 +3230,7 @@
     </w:p>
     <w:p>
       <w:pPr>
-        <w:pStyle w:val="BodyText"/>
+        <w:pStyle w:val="a9"/>
         <w:jc w:val="both"/>
         <w:rPr>
           <w:lang w:eastAsia="zh-CN"/>
@@ -3180,7 +3246,7 @@
     </w:p>
     <w:p>
       <w:pPr>
-        <w:pStyle w:val="BodyText"/>
+        <w:pStyle w:val="a9"/>
         <w:jc w:val="both"/>
         <w:rPr>
           <w:lang w:eastAsia="zh-CN"/>
@@ -4163,7 +4229,7 @@
     </w:p>
     <w:p>
       <w:pPr>
-        <w:pStyle w:val="Heading1"/>
+        <w:pStyle w:val="1"/>
         <w:keepLines w:val="0"/>
         <w:pageBreakBefore/>
         <w:numPr>
@@ -4191,7 +4257,7 @@
     </w:p>
     <w:p>
       <w:pPr>
-        <w:pStyle w:val="Heading3"/>
+        <w:pStyle w:val="3"/>
         <w:keepLines w:val="0"/>
         <w:numPr>
           <w:ilvl w:val="2"/>
@@ -4225,10 +4291,9 @@
     </w:p>
     <w:p>
       <w:pPr>
-        <w:pStyle w:val="BodyText"/>
+        <w:pStyle w:val="a9"/>
         <w:jc w:val="both"/>
         <w:rPr>
-          <w:rFonts w:hint="eastAsia"/>
           <w:lang w:eastAsia="zh-CN"/>
         </w:rPr>
       </w:pPr>
@@ -4574,63 +4639,124 @@
                 <w:rFonts w:hint="eastAsia"/>
                 <w:lang w:eastAsia="zh-CN"/>
               </w:rPr>
-              <w:t>C/C++</w:t>
-            </w:r>
-            <w:r>
-              <w:rPr>
-                <w:rFonts w:hint="eastAsia"/>
-                <w:lang w:eastAsia="zh-CN"/>
-              </w:rPr>
-              <w:t>语言</w:t>
-            </w:r>
-            <w:r>
-              <w:rPr>
-                <w:rFonts w:hint="eastAsia"/>
-                <w:lang w:eastAsia="zh-CN"/>
-              </w:rPr>
-              <w:t xml:space="preserve"> </w:t>
-            </w:r>
-            <w:r>
-              <w:rPr>
-                <w:lang w:eastAsia="zh-CN"/>
-              </w:rPr>
-              <w:t>–</w:t>
-            </w:r>
-            <w:r>
-              <w:rPr>
-                <w:rFonts w:hint="eastAsia"/>
-                <w:lang w:eastAsia="zh-CN"/>
-              </w:rPr>
-              <w:t xml:space="preserve"> </w:t>
-            </w:r>
-            <w:r>
-              <w:rPr>
-                <w:rFonts w:hint="eastAsia"/>
-                <w:lang w:eastAsia="zh-CN"/>
-              </w:rPr>
-              <w:t>核心模块</w:t>
-            </w:r>
-          </w:p>
-          <w:p>
-            <w:pPr>
-              <w:pStyle w:val="TableText"/>
-              <w:rPr>
-                <w:lang w:eastAsia="zh-CN"/>
-              </w:rPr>
-            </w:pPr>
-            <w:r>
-              <w:rPr>
-                <w:rFonts w:hint="eastAsia"/>
-                <w:lang w:eastAsia="zh-CN"/>
-              </w:rPr>
-              <w:t>Java</w:t>
-            </w:r>
-            <w:r>
-              <w:rPr>
-                <w:rFonts w:hint="eastAsia"/>
-                <w:lang w:eastAsia="zh-CN"/>
-              </w:rPr>
-              <w:t>语言做拓展编程</w:t>
+              <w:t>采用</w:t>
+            </w:r>
+            <w:r>
+              <w:rPr>
+                <w:rFonts w:hint="eastAsia"/>
+                <w:lang w:eastAsia="zh-CN"/>
+              </w:rPr>
+              <w:t>.NET framework</w:t>
+            </w:r>
+            <w:r>
+              <w:rPr>
+                <w:rFonts w:hint="eastAsia"/>
+                <w:lang w:eastAsia="zh-CN"/>
+              </w:rPr>
+              <w:t>平台</w:t>
+            </w:r>
+          </w:p>
+          <w:p>
+            <w:pPr>
+              <w:pStyle w:val="TableText"/>
+              <w:rPr>
+                <w:rFonts w:hint="eastAsia"/>
+                <w:lang w:eastAsia="zh-CN"/>
+              </w:rPr>
+            </w:pPr>
+            <w:r>
+              <w:rPr>
+                <w:rFonts w:hint="eastAsia"/>
+                <w:lang w:eastAsia="zh-CN"/>
+              </w:rPr>
+              <w:t>利用</w:t>
+            </w:r>
+            <w:r>
+              <w:rPr>
+                <w:rFonts w:hint="eastAsia"/>
+                <w:lang w:eastAsia="zh-CN"/>
+              </w:rPr>
+              <w:t>C#</w:t>
+            </w:r>
+            <w:r>
+              <w:rPr>
+                <w:rFonts w:hint="eastAsia"/>
+                <w:lang w:eastAsia="zh-CN"/>
+              </w:rPr>
+              <w:t>语言完成开发，</w:t>
+            </w:r>
+          </w:p>
+          <w:p>
+            <w:pPr>
+              <w:pStyle w:val="TableText"/>
+              <w:rPr>
+                <w:rFonts w:hint="eastAsia"/>
+                <w:lang w:eastAsia="zh-CN"/>
+              </w:rPr>
+            </w:pPr>
+            <w:r>
+              <w:rPr>
+                <w:rFonts w:hint="eastAsia"/>
+                <w:lang w:eastAsia="zh-CN"/>
+              </w:rPr>
+              <w:t>PAT Trie</w:t>
+            </w:r>
+            <w:r>
+              <w:rPr>
+                <w:rFonts w:hint="eastAsia"/>
+                <w:lang w:eastAsia="zh-CN"/>
+              </w:rPr>
+              <w:t>数据结构部分还是使用</w:t>
+            </w:r>
+            <w:r>
+              <w:rPr>
+                <w:rFonts w:hint="eastAsia"/>
+                <w:lang w:eastAsia="zh-CN"/>
+              </w:rPr>
+              <w:t>C</w:t>
+            </w:r>
+            <w:r>
+              <w:rPr>
+                <w:rFonts w:hint="eastAsia"/>
+                <w:lang w:eastAsia="zh-CN"/>
+              </w:rPr>
+              <w:t>语言实现</w:t>
+            </w:r>
+          </w:p>
+          <w:p>
+            <w:pPr>
+              <w:pStyle w:val="TableText"/>
+              <w:rPr>
+                <w:lang w:eastAsia="zh-CN"/>
+              </w:rPr>
+            </w:pPr>
+            <w:r>
+              <w:rPr>
+                <w:rFonts w:hint="eastAsia"/>
+                <w:lang w:eastAsia="zh-CN"/>
+              </w:rPr>
+              <w:t>Double Array Trie</w:t>
+            </w:r>
+            <w:r>
+              <w:rPr>
+                <w:rFonts w:hint="eastAsia"/>
+                <w:lang w:eastAsia="zh-CN"/>
+              </w:rPr>
+              <w:t>采用</w:t>
+            </w:r>
+            <w:r>
+              <w:rPr>
+                <w:rFonts w:hint="eastAsia"/>
+                <w:lang w:eastAsia="zh-CN"/>
+              </w:rPr>
+              <w:t>C++</w:t>
+            </w:r>
+            <w:r>
+              <w:rPr>
+                <w:rFonts w:hint="eastAsia"/>
+                <w:lang w:eastAsia="zh-CN"/>
+              </w:rPr>
+              <w:t>实现</w:t>
             </w:r>
           </w:p>
         </w:tc>
@@ -4642,8 +4768,8 @@
           <w:p>
             <w:pPr>
               <w:pStyle w:val="TableText"/>
-              <w:rPr>
-                <w:rFonts w:hint="eastAsia"/>
+              <w:ind w:leftChars="100" w:left="200"/>
+              <w:rPr>
                 <w:lang w:eastAsia="zh-CN"/>
               </w:rPr>
             </w:pPr>
@@ -4673,36 +4799,49 @@
                 <w:rFonts w:hint="eastAsia"/>
                 <w:lang w:eastAsia="zh-CN"/>
               </w:rPr>
-              <w:t>PAT Tree</w:t>
-            </w:r>
-            <w:r>
-              <w:rPr>
-                <w:rFonts w:hint="eastAsia"/>
-                <w:lang w:eastAsia="zh-CN"/>
-              </w:rPr>
-              <w:t>索引的构建是出于效率考虑。</w:t>
-            </w:r>
-          </w:p>
-          <w:p>
-            <w:pPr>
-              <w:pStyle w:val="TableText"/>
-              <w:rPr>
-                <w:lang w:eastAsia="zh-CN"/>
-              </w:rPr>
-            </w:pPr>
-            <w:r>
-              <w:rPr>
-                <w:rFonts w:hint="eastAsia"/>
-                <w:lang w:eastAsia="zh-CN"/>
-              </w:rPr>
-              <w:t>Java</w:t>
-            </w:r>
-            <w:r>
-              <w:rPr>
-                <w:rFonts w:hint="eastAsia"/>
-                <w:lang w:eastAsia="zh-CN"/>
-              </w:rPr>
-              <w:t>语言的选用是出于编程效率和学习成本考虑</w:t>
+              <w:t>PAT Trie</w:t>
+            </w:r>
+            <w:r>
+              <w:rPr>
+                <w:rFonts w:hint="eastAsia"/>
+                <w:lang w:eastAsia="zh-CN"/>
+              </w:rPr>
+              <w:t>和</w:t>
+            </w:r>
+            <w:r>
+              <w:rPr>
+                <w:rFonts w:hint="eastAsia"/>
+                <w:lang w:eastAsia="zh-CN"/>
+              </w:rPr>
+              <w:t xml:space="preserve">Double Array Trie </w:t>
+            </w:r>
+            <w:r>
+              <w:rPr>
+                <w:rFonts w:hint="eastAsia"/>
+                <w:lang w:eastAsia="zh-CN"/>
+              </w:rPr>
+              <w:t>索引的构</w:t>
+            </w:r>
+            <w:r>
+              <w:rPr>
+                <w:rFonts w:hint="eastAsia"/>
+                <w:lang w:eastAsia="zh-CN"/>
+              </w:rPr>
+              <w:t>建，以动态库形式供</w:t>
+            </w:r>
+            <w:r>
+              <w:rPr>
+                <w:rFonts w:hint="eastAsia"/>
+                <w:lang w:eastAsia="zh-CN"/>
+              </w:rPr>
+              <w:t>.NET</w:t>
+            </w:r>
+            <w:r>
+              <w:rPr>
+                <w:rFonts w:hint="eastAsia"/>
+                <w:lang w:eastAsia="zh-CN"/>
+              </w:rPr>
+              <w:t>调用</w:t>
             </w:r>
           </w:p>
         </w:tc>
@@ -4744,7 +4883,6 @@
             <w:pPr>
               <w:pStyle w:val="TableText"/>
               <w:rPr>
-                <w:rFonts w:hint="eastAsia"/>
                 <w:lang w:eastAsia="zh-CN"/>
               </w:rPr>
             </w:pPr>
@@ -4754,21 +4892,6 @@
                 <w:lang w:eastAsia="zh-CN"/>
               </w:rPr>
               <w:t>MS Visual Studio 2010</w:t>
-            </w:r>
-          </w:p>
-          <w:p>
-            <w:pPr>
-              <w:pStyle w:val="TableText"/>
-              <w:rPr>
-                <w:lang w:eastAsia="zh-CN"/>
-              </w:rPr>
-            </w:pPr>
-            <w:r>
-              <w:rPr>
-                <w:rFonts w:hint="eastAsia"/>
-                <w:lang w:eastAsia="zh-CN"/>
-              </w:rPr>
-              <w:t>Eclipse</w:t>
             </w:r>
           </w:p>
         </w:tc>
@@ -4823,22 +4946,6 @@
             <w:pPr>
               <w:pStyle w:val="TableText"/>
               <w:rPr>
-                <w:rFonts w:hint="eastAsia"/>
-                <w:lang w:eastAsia="zh-CN"/>
-              </w:rPr>
-            </w:pPr>
-            <w:r>
-              <w:rPr>
-                <w:rFonts w:hint="eastAsia"/>
-                <w:lang w:eastAsia="zh-CN"/>
-              </w:rPr>
-              <w:t>JDK6+</w:t>
-            </w:r>
-          </w:p>
-          <w:p>
-            <w:pPr>
-              <w:pStyle w:val="TableText"/>
-              <w:rPr>
                 <w:vertAlign w:val="subscript"/>
                 <w:lang w:eastAsia="zh-CN"/>
               </w:rPr>
@@ -4885,7 +4992,6 @@
           <w:p>
             <w:pPr>
               <w:rPr>
-                <w:rFonts w:hint="eastAsia"/>
                 <w:b/>
                 <w:sz w:val="16"/>
                 <w:lang w:eastAsia="zh-CN"/>
@@ -4911,15 +5017,15 @@
             <w:pPr>
               <w:pStyle w:val="TableText"/>
               <w:rPr>
-                <w:rFonts w:hint="eastAsia"/>
-                <w:lang w:eastAsia="zh-CN"/>
-              </w:rPr>
-            </w:pPr>
-            <w:r>
-              <w:rPr>
-                <w:lang w:eastAsia="zh-CN"/>
-              </w:rPr>
-              <w:t>Oracle Database 11g Express Edition</w:t>
+                <w:lang w:eastAsia="zh-CN"/>
+              </w:rPr>
+            </w:pPr>
+            <w:r>
+              <w:rPr>
+                <w:rFonts w:hint="eastAsia"/>
+                <w:lang w:eastAsia="zh-CN"/>
+              </w:rPr>
+              <w:t>MS SQL SERVER</w:t>
             </w:r>
           </w:p>
         </w:tc>
@@ -4932,24 +5038,16 @@
             <w:pPr>
               <w:pStyle w:val="TableText"/>
               <w:rPr>
-                <w:rFonts w:hint="eastAsia"/>
-                <w:lang w:eastAsia="zh-CN"/>
-              </w:rPr>
-            </w:pPr>
-            <w:r>
-              <w:rPr>
-                <w:rFonts w:hint="eastAsia"/>
-                <w:lang w:eastAsia="zh-CN"/>
-              </w:rPr>
-              <w:t>免费版本</w:t>
-            </w:r>
+                <w:lang w:eastAsia="zh-CN"/>
+              </w:rPr>
+            </w:pPr>
           </w:p>
         </w:tc>
       </w:tr>
     </w:tbl>
     <w:p>
       <w:pPr>
-        <w:pStyle w:val="Heading3"/>
+        <w:pStyle w:val="3"/>
         <w:keepLines w:val="0"/>
         <w:numPr>
           <w:ilvl w:val="2"/>
@@ -4997,10 +5095,9 @@
     </w:p>
     <w:p>
       <w:pPr>
-        <w:pStyle w:val="BodyText"/>
+        <w:pStyle w:val="a9"/>
         <w:jc w:val="both"/>
         <w:rPr>
-          <w:rFonts w:hint="eastAsia"/>
           <w:lang w:eastAsia="zh-CN"/>
         </w:rPr>
       </w:pPr>
@@ -5021,10 +5118,9 @@
     </w:p>
     <w:p>
       <w:pPr>
-        <w:pStyle w:val="BodyText"/>
+        <w:pStyle w:val="a9"/>
         <w:jc w:val="both"/>
         <w:rPr>
-          <w:rFonts w:hint="eastAsia"/>
           <w:b/>
           <w:bCs/>
           <w:lang w:eastAsia="zh-CN"/>
@@ -5034,6 +5130,7 @@
         <w:rPr>
           <w:b/>
           <w:bCs/>
+          <w:noProof/>
           <w:lang w:eastAsia="zh-CN"/>
         </w:rPr>
         <w:drawing>
@@ -6909,7 +7006,6 @@
         <w:ind w:left="2520"/>
         <w:outlineLvl w:val="3"/>
         <w:rPr>
-          <w:rFonts w:hint="eastAsia"/>
           <w:b/>
           <w:lang w:eastAsia="zh-CN"/>
         </w:rPr>
@@ -6934,10 +7030,9 @@
     </w:p>
     <w:p>
       <w:pPr>
-        <w:pStyle w:val="BodyText"/>
+        <w:pStyle w:val="a9"/>
         <w:jc w:val="both"/>
         <w:rPr>
-          <w:rFonts w:hint="eastAsia"/>
           <w:b/>
           <w:bCs/>
           <w:lang w:eastAsia="zh-CN"/>
@@ -6963,38 +7058,9 @@
         <w:ind w:leftChars="1470" w:left="2940"/>
         <w:jc w:val="both"/>
         <w:rPr>
-          <w:rFonts w:hint="eastAsia"/>
-          <w:lang w:eastAsia="zh-CN"/>
-        </w:rPr>
-      </w:pPr>
-      <w:r>
-        <w:rPr>
-          <w:rFonts w:hint="eastAsia"/>
-          <w:lang w:eastAsia="zh-CN"/>
-        </w:rPr>
-        <w:t>方案</w:t>
-      </w:r>
-      <w:r>
-        <w:rPr>
-          <w:rFonts w:hint="eastAsia"/>
-          <w:lang w:eastAsia="zh-CN"/>
-        </w:rPr>
-        <w:t>1</w:t>
-      </w:r>
-      <w:r>
-        <w:rPr>
-          <w:rFonts w:hint="eastAsia"/>
-          <w:lang w:eastAsia="zh-CN"/>
-        </w:rPr>
-        <w:t>：</w:t>
-      </w:r>
-      <w:r>
-        <w:rPr>
-          <w:rFonts w:hint="eastAsia"/>
-          <w:lang w:eastAsia="zh-CN"/>
-        </w:rPr>
-        <w:t xml:space="preserve"> </w:t>
-      </w:r>
+          <w:lang w:eastAsia="zh-CN"/>
+        </w:rPr>
+      </w:pPr>
       <w:r>
         <w:rPr>
           <w:rFonts w:hint="eastAsia"/>
@@ -7014,48 +7080,21 @@
           <w:rFonts w:hint="eastAsia"/>
           <w:lang w:eastAsia="zh-CN"/>
         </w:rPr>
-        <w:t>分词器实现分词效果，针对分词器的结果建立</w:t>
-      </w:r>
-      <w:r>
-        <w:fldChar w:fldCharType="begin"/>
-      </w:r>
-      <w:r>
-        <w:rPr>
-          <w:lang w:eastAsia="zh-CN"/>
-        </w:rPr>
-        <w:instrText xml:space="preserve"> HYPERLINK "http://www.baidu.com/link?url=iZbQ7vNOyuB1Pzw4Rl0FUMzvw5J6NL7pMNH-Ta53NsMs1vOPE8dgZ4qsFR2H4HjKhHFFzORD1Zqf4Vr4kJoTqK" \t "_blank" </w:instrText>
-      </w:r>
-      <w:r>
-        <w:fldChar w:fldCharType="separate"/>
-      </w:r>
-      <w:r>
-        <w:rPr>
-          <w:lang w:eastAsia="zh-CN"/>
-        </w:rPr>
-        <w:t>patricia</w:t>
-      </w:r>
-      <w:r>
-        <w:rPr>
-          <w:rFonts w:hint="eastAsia"/>
-          <w:lang w:eastAsia="zh-CN"/>
-        </w:rPr>
-        <w:t xml:space="preserve"> </w:t>
-      </w:r>
-      <w:r>
-        <w:rPr>
-          <w:lang w:eastAsia="zh-CN"/>
-        </w:rPr>
-        <w:t>tree</w:t>
-      </w:r>
-      <w:r>
-        <w:fldChar w:fldCharType="end"/>
-      </w:r>
-      <w:r>
-        <w:rPr>
-          <w:rFonts w:hint="eastAsia"/>
-          <w:lang w:eastAsia="zh-CN"/>
-        </w:rPr>
-        <w:t>索引</w:t>
+        <w:t>分词器实现分词效果，</w:t>
+      </w:r>
+      <w:r>
+        <w:rPr>
+          <w:rFonts w:hint="eastAsia"/>
+          <w:lang w:eastAsia="zh-CN"/>
+        </w:rPr>
+        <w:t>综合分析分词结果，定制</w:t>
+      </w:r>
+      <w:r>
+        <w:rPr>
+          <w:rFonts w:hint="eastAsia"/>
+          <w:lang w:eastAsia="zh-CN"/>
+        </w:rPr>
+        <w:t>user Defined dictionary</w:t>
       </w:r>
       <w:r>
         <w:rPr>
@@ -7067,125 +7106,39 @@
     </w:p>
     <w:p>
       <w:pPr>
-        <w:numPr>
-          <w:ilvl w:val="12"/>
-          <w:numId w:val="0"/>
-        </w:numPr>
-        <w:spacing w:before="120" w:after="120"/>
-        <w:ind w:leftChars="1470" w:left="2940"/>
+        <w:pStyle w:val="a9"/>
         <w:jc w:val="both"/>
         <w:rPr>
-          <w:rFonts w:hint="eastAsia"/>
-          <w:lang w:eastAsia="zh-CN"/>
-        </w:rPr>
-      </w:pPr>
-      <w:r>
-        <w:rPr>
-          <w:rFonts w:hint="eastAsia"/>
-          <w:lang w:eastAsia="zh-CN"/>
-        </w:rPr>
-        <w:t>方案</w:t>
-      </w:r>
-      <w:r>
-        <w:rPr>
-          <w:rFonts w:hint="eastAsia"/>
-          <w:lang w:eastAsia="zh-CN"/>
-        </w:rPr>
-        <w:t>2</w:t>
-      </w:r>
-      <w:r>
-        <w:rPr>
-          <w:rFonts w:hint="eastAsia"/>
+          <w:b/>
+          <w:bCs/>
+          <w:lang w:eastAsia="zh-CN"/>
+        </w:rPr>
+      </w:pPr>
+      <w:r>
+        <w:rPr>
+          <w:rFonts w:hint="eastAsia"/>
+          <w:b/>
+          <w:bCs/>
+          <w:lang w:eastAsia="zh-CN"/>
+        </w:rPr>
+        <w:t>索引创建</w:t>
+      </w:r>
+      <w:r>
+        <w:rPr>
+          <w:rFonts w:hint="eastAsia"/>
+          <w:b/>
+          <w:bCs/>
           <w:lang w:eastAsia="zh-CN"/>
         </w:rPr>
         <w:t>：</w:t>
-      </w:r>
-      <w:r>
-        <w:rPr>
-          <w:rFonts w:hint="eastAsia"/>
-          <w:lang w:eastAsia="zh-CN"/>
-        </w:rPr>
-        <w:t xml:space="preserve"> </w:t>
-      </w:r>
-      <w:r>
-        <w:rPr>
-          <w:rFonts w:hint="eastAsia"/>
-          <w:lang w:eastAsia="zh-CN"/>
-        </w:rPr>
-        <w:t>采用</w:t>
-      </w:r>
-      <w:proofErr w:type="spellStart"/>
-      <w:r>
-        <w:rPr>
-          <w:rFonts w:hint="eastAsia"/>
-          <w:lang w:eastAsia="zh-CN"/>
-        </w:rPr>
-        <w:t>A</w:t>
-      </w:r>
-      <w:r>
-        <w:rPr>
-          <w:lang w:eastAsia="zh-CN"/>
-        </w:rPr>
-        <w:t>nsj_seg</w:t>
-      </w:r>
-      <w:proofErr w:type="spellEnd"/>
-      <w:r>
-        <w:rPr>
-          <w:rFonts w:hint="eastAsia"/>
-          <w:lang w:eastAsia="zh-CN"/>
-        </w:rPr>
-        <w:t>分词器（开源</w:t>
-      </w:r>
-      <w:r>
-        <w:rPr>
-          <w:rFonts w:hint="eastAsia"/>
-          <w:lang w:eastAsia="zh-CN"/>
-        </w:rPr>
-        <w:t>java</w:t>
-      </w:r>
-      <w:r>
-        <w:rPr>
-          <w:rFonts w:hint="eastAsia"/>
-          <w:lang w:eastAsia="zh-CN"/>
-        </w:rPr>
-        <w:t>分词器，系张华平博士学生所作）</w:t>
-      </w:r>
-      <w:r>
-        <w:rPr>
-          <w:rFonts w:hint="eastAsia"/>
-          <w:lang w:eastAsia="zh-CN"/>
-        </w:rPr>
-        <w:t>，好处是全</w:t>
-      </w:r>
-      <w:r>
-        <w:rPr>
-          <w:rFonts w:hint="eastAsia"/>
-          <w:lang w:eastAsia="zh-CN"/>
-        </w:rPr>
-        <w:t>Java</w:t>
-      </w:r>
-      <w:r>
-        <w:rPr>
-          <w:rFonts w:hint="eastAsia"/>
-          <w:lang w:eastAsia="zh-CN"/>
-        </w:rPr>
-        <w:t>平台编程</w:t>
-      </w:r>
-      <w:r>
-        <w:rPr>
-          <w:rFonts w:hint="eastAsia"/>
-          <w:lang w:eastAsia="zh-CN"/>
-        </w:rPr>
-        <w:t>，该分词器速度和效率上并不差。</w:t>
       </w:r>
     </w:p>
     <w:p>
       <w:pPr>
-        <w:pStyle w:val="BodyText"/>
+        <w:pStyle w:val="a9"/>
+        <w:ind w:left="2940"/>
         <w:jc w:val="both"/>
         <w:rPr>
-          <w:rFonts w:hint="eastAsia"/>
-          <w:b/>
           <w:bCs/>
           <w:lang w:eastAsia="zh-CN"/>
         </w:rPr>
@@ -7193,29 +7146,103 @@
       <w:r>
         <w:rPr>
           <w:rFonts w:hint="eastAsia"/>
-          <w:b/>
           <w:bCs/>
           <w:lang w:eastAsia="zh-CN"/>
         </w:rPr>
-        <w:t>索引创建</w:t>
-      </w:r>
-      <w:r>
-        <w:rPr>
-          <w:rFonts w:hint="eastAsia"/>
-          <w:b/>
+        <w:t>采用</w:t>
+      </w:r>
+      <w:r>
+        <w:rPr>
           <w:bCs/>
           <w:lang w:eastAsia="zh-CN"/>
         </w:rPr>
-        <w:t>：</w:t>
+        <w:t>Crit-bit</w:t>
+      </w:r>
+      <w:r>
+        <w:rPr>
+          <w:rFonts w:hint="eastAsia"/>
+          <w:bCs/>
+          <w:lang w:eastAsia="zh-CN"/>
+        </w:rPr>
+        <w:t>[</w:t>
+      </w:r>
+      <w:r>
+        <w:rPr>
+          <w:bCs/>
+          <w:lang w:eastAsia="zh-CN"/>
+        </w:rPr>
+        <w:t>D. J. Bernstein</w:t>
+      </w:r>
+      <w:r>
+        <w:rPr>
+          <w:rFonts w:hint="eastAsia"/>
+          <w:bCs/>
+          <w:lang w:eastAsia="zh-CN"/>
+        </w:rPr>
+        <w:t xml:space="preserve"> </w:t>
+      </w:r>
+      <w:r>
+        <w:rPr>
+          <w:rFonts w:hint="eastAsia"/>
+          <w:bCs/>
+          <w:lang w:eastAsia="zh-CN"/>
+        </w:rPr>
+        <w:t>实现的一个</w:t>
+      </w:r>
+      <w:r>
+        <w:rPr>
+          <w:rFonts w:hint="eastAsia"/>
+          <w:bCs/>
+          <w:lang w:eastAsia="zh-CN"/>
+        </w:rPr>
+        <w:t>PAT Tree</w:t>
+      </w:r>
+      <w:r>
+        <w:rPr>
+          <w:rFonts w:hint="eastAsia"/>
+          <w:bCs/>
+          <w:lang w:eastAsia="zh-CN"/>
+        </w:rPr>
+        <w:t>结构</w:t>
+      </w:r>
+      <w:r>
+        <w:rPr>
+          <w:rFonts w:hint="eastAsia"/>
+          <w:bCs/>
+          <w:lang w:eastAsia="zh-CN"/>
+        </w:rPr>
+        <w:t xml:space="preserve">] </w:t>
+      </w:r>
+      <w:r>
+        <w:rPr>
+          <w:rFonts w:hint="eastAsia"/>
+          <w:bCs/>
+          <w:lang w:eastAsia="zh-CN"/>
+        </w:rPr>
+        <w:t>完成索引构建。同时为其增加</w:t>
+      </w:r>
+      <w:r>
+        <w:rPr>
+          <w:bCs/>
+          <w:lang w:eastAsia="zh-CN"/>
+        </w:rPr>
+        <w:t>Serialization</w:t>
+      </w:r>
+      <w:r>
+        <w:rPr>
+          <w:rFonts w:hint="eastAsia"/>
+          <w:bCs/>
+          <w:lang w:eastAsia="zh-CN"/>
+        </w:rPr>
+        <w:t>功能，以完成索引文件存储工作。</w:t>
       </w:r>
     </w:p>
     <w:p>
       <w:pPr>
-        <w:pStyle w:val="BodyText"/>
+        <w:pStyle w:val="a9"/>
         <w:ind w:left="2940"/>
         <w:jc w:val="both"/>
         <w:rPr>
-          <w:rFonts w:hint="eastAsia"/>
           <w:bCs/>
           <w:lang w:eastAsia="zh-CN"/>
         </w:rPr>
@@ -7226,7 +7253,7 @@
           <w:bCs/>
           <w:lang w:eastAsia="zh-CN"/>
         </w:rPr>
-        <w:t>方案</w:t>
+        <w:t>采用</w:t>
       </w:r>
       <w:r>
         <w:rPr>
@@ -7234,15 +7261,14 @@
           <w:bCs/>
           <w:lang w:eastAsia="zh-CN"/>
         </w:rPr>
-        <w:t>1</w:t>
-      </w:r>
-      <w:r>
-        <w:rPr>
-          <w:rFonts w:hint="eastAsia"/>
+        <w:t>C</w:t>
+      </w:r>
+      <w:r>
+        <w:rPr>
           <w:bCs/>
           <w:lang w:eastAsia="zh-CN"/>
         </w:rPr>
-        <w:t>：</w:t>
+        <w:t>edar</w:t>
       </w:r>
       <w:r>
         <w:rPr>
@@ -7250,6 +7276,59 @@
           <w:bCs/>
           <w:lang w:eastAsia="zh-CN"/>
         </w:rPr>
+        <w:t>[</w:t>
+      </w:r>
+      <w:r>
+        <w:rPr>
+          <w:rFonts w:hint="eastAsia"/>
+          <w:bCs/>
+          <w:lang w:eastAsia="zh-CN"/>
+        </w:rPr>
+        <w:t>东京大学</w:t>
+      </w:r>
+      <w:r>
+        <w:rPr>
+          <w:bCs/>
+          <w:lang w:eastAsia="zh-CN"/>
+        </w:rPr>
+        <w:t>Naoki Yoshinaga</w:t>
+      </w:r>
+      <w:r>
+        <w:rPr>
+          <w:rFonts w:hint="eastAsia"/>
+          <w:bCs/>
+          <w:lang w:eastAsia="zh-CN"/>
+        </w:rPr>
+        <w:t>实现的</w:t>
+      </w:r>
+      <w:r>
+        <w:rPr>
+          <w:bCs/>
+          <w:lang w:eastAsia="zh-CN"/>
+        </w:rPr>
+        <w:t>Double Array Trie</w:t>
+      </w:r>
+      <w:r>
+        <w:rPr>
+          <w:rFonts w:hint="eastAsia"/>
+          <w:bCs/>
+          <w:lang w:eastAsia="zh-CN"/>
+        </w:rPr>
+        <w:t>框架</w:t>
+      </w:r>
+      <w:r>
+        <w:rPr>
+          <w:rFonts w:hint="eastAsia"/>
+          <w:bCs/>
+          <w:lang w:eastAsia="zh-CN"/>
+        </w:rPr>
+        <w:t>]</w:t>
+      </w:r>
+      <w:r>
+        <w:rPr>
+          <w:bCs/>
+          <w:lang w:eastAsia="zh-CN"/>
+        </w:rPr>
         <w:t xml:space="preserve"> </w:t>
       </w:r>
       <w:r>
@@ -7258,15 +7337,14 @@
           <w:bCs/>
           <w:lang w:eastAsia="zh-CN"/>
         </w:rPr>
-        <w:t>利用</w:t>
-      </w:r>
-      <w:r>
-        <w:rPr>
-          <w:rFonts w:hint="eastAsia"/>
+        <w:t>构建索引，利用其内置的</w:t>
+      </w:r>
+      <w:r>
+        <w:rPr>
           <w:bCs/>
           <w:lang w:eastAsia="zh-CN"/>
         </w:rPr>
-        <w:t>PAT tree</w:t>
+        <w:t>Serialization</w:t>
       </w:r>
       <w:r>
         <w:rPr>
@@ -7274,201 +7352,7 @@
           <w:bCs/>
           <w:lang w:eastAsia="zh-CN"/>
         </w:rPr>
-        <w:t>自行实现</w:t>
-      </w:r>
-      <w:r>
-        <w:rPr>
-          <w:rFonts w:hint="eastAsia"/>
-          <w:bCs/>
-          <w:lang w:eastAsia="zh-CN"/>
-        </w:rPr>
-        <w:t>索引树结构。好处是</w:t>
-      </w:r>
-      <w:r>
-        <w:rPr>
-          <w:rFonts w:hint="eastAsia"/>
-          <w:bCs/>
-          <w:lang w:eastAsia="zh-CN"/>
-        </w:rPr>
-        <w:t>C</w:t>
-      </w:r>
-      <w:r>
-        <w:rPr>
-          <w:rFonts w:hint="eastAsia"/>
-          <w:bCs/>
-          <w:lang w:eastAsia="zh-CN"/>
-        </w:rPr>
-        <w:t>或者</w:t>
-      </w:r>
-      <w:r>
-        <w:rPr>
-          <w:rFonts w:hint="eastAsia"/>
-          <w:bCs/>
-          <w:lang w:eastAsia="zh-CN"/>
-        </w:rPr>
-        <w:t>C++</w:t>
-      </w:r>
-      <w:r>
-        <w:rPr>
-          <w:rFonts w:hint="eastAsia"/>
-          <w:bCs/>
-          <w:lang w:eastAsia="zh-CN"/>
-        </w:rPr>
-        <w:t>语言实现，能与</w:t>
-      </w:r>
-      <w:r>
-        <w:rPr>
-          <w:rFonts w:hint="eastAsia"/>
-          <w:bCs/>
-          <w:lang w:eastAsia="zh-CN"/>
-        </w:rPr>
-        <w:t>NLPIR</w:t>
-      </w:r>
-      <w:r>
-        <w:rPr>
-          <w:rFonts w:hint="eastAsia"/>
-          <w:bCs/>
-          <w:lang w:eastAsia="zh-CN"/>
-        </w:rPr>
-        <w:t>无缝连接，可以再创建索引树的同时去记录词语在文章中的分布情况。坏处是自行实现略有难度。</w:t>
-      </w:r>
-    </w:p>
-    <w:p>
-      <w:pPr>
-        <w:pStyle w:val="BodyText"/>
-        <w:ind w:left="2940"/>
-        <w:jc w:val="both"/>
-        <w:rPr>
-          <w:rFonts w:hint="eastAsia"/>
-          <w:bCs/>
-          <w:lang w:eastAsia="zh-CN"/>
-        </w:rPr>
-      </w:pPr>
-      <w:r>
-        <w:rPr>
-          <w:rFonts w:hint="eastAsia"/>
-          <w:bCs/>
-          <w:lang w:eastAsia="zh-CN"/>
-        </w:rPr>
-        <w:t>方案</w:t>
-      </w:r>
-      <w:r>
-        <w:rPr>
-          <w:rFonts w:hint="eastAsia"/>
-          <w:bCs/>
-          <w:lang w:eastAsia="zh-CN"/>
-        </w:rPr>
-        <w:t>2</w:t>
-      </w:r>
-      <w:r>
-        <w:rPr>
-          <w:rFonts w:hint="eastAsia"/>
-          <w:bCs/>
-          <w:lang w:eastAsia="zh-CN"/>
-        </w:rPr>
-        <w:t>：</w:t>
-      </w:r>
-      <w:r>
-        <w:rPr>
-          <w:rFonts w:hint="eastAsia"/>
-          <w:bCs/>
-          <w:lang w:eastAsia="zh-CN"/>
-        </w:rPr>
-        <w:t xml:space="preserve"> </w:t>
-      </w:r>
-      <w:r>
-        <w:rPr>
-          <w:rFonts w:hint="eastAsia"/>
-          <w:bCs/>
-          <w:lang w:eastAsia="zh-CN"/>
-        </w:rPr>
-        <w:t>利用现有开源框架去完成词频统计工作，</w:t>
-      </w:r>
-      <w:r>
-        <w:rPr>
-          <w:rFonts w:hint="eastAsia"/>
-          <w:bCs/>
-          <w:lang w:eastAsia="zh-CN"/>
-        </w:rPr>
-        <w:t>如</w:t>
-      </w:r>
-      <w:r>
-        <w:rPr>
-          <w:rFonts w:hint="eastAsia"/>
-          <w:bCs/>
-          <w:lang w:eastAsia="zh-CN"/>
-        </w:rPr>
-        <w:t>C</w:t>
-      </w:r>
-      <w:r>
-        <w:rPr>
-          <w:bCs/>
-          <w:lang w:eastAsia="zh-CN"/>
-        </w:rPr>
-        <w:t>edar</w:t>
-      </w:r>
-      <w:r>
-        <w:rPr>
-          <w:rFonts w:hint="eastAsia"/>
-          <w:bCs/>
-          <w:lang w:eastAsia="zh-CN"/>
-        </w:rPr>
-        <w:t>、</w:t>
-      </w:r>
-      <w:r>
-        <w:rPr>
-          <w:bCs/>
-          <w:lang w:eastAsia="zh-CN"/>
-        </w:rPr>
-        <w:t>Darts</w:t>
-      </w:r>
-      <w:r>
-        <w:rPr>
-          <w:rFonts w:hint="eastAsia"/>
-          <w:bCs/>
-          <w:lang w:eastAsia="zh-CN"/>
-        </w:rPr>
-        <w:t>等</w:t>
-      </w:r>
-      <w:r>
-        <w:rPr>
-          <w:bCs/>
-          <w:lang w:eastAsia="zh-CN"/>
-        </w:rPr>
-        <w:t xml:space="preserve">Double Array </w:t>
-      </w:r>
-      <w:proofErr w:type="spellStart"/>
-      <w:r>
-        <w:rPr>
-          <w:bCs/>
-          <w:lang w:eastAsia="zh-CN"/>
-        </w:rPr>
-        <w:t>Trie</w:t>
-      </w:r>
-      <w:proofErr w:type="spellEnd"/>
-      <w:r>
-        <w:rPr>
-          <w:rFonts w:hint="eastAsia"/>
-          <w:bCs/>
-          <w:lang w:eastAsia="zh-CN"/>
-        </w:rPr>
-        <w:t>框架。</w:t>
-      </w:r>
-      <w:r>
-        <w:rPr>
-          <w:rFonts w:hint="eastAsia"/>
-          <w:bCs/>
-          <w:lang w:eastAsia="zh-CN"/>
-        </w:rPr>
-        <w:t>好处：简便易行，词语分布信息后期也很好处理。</w:t>
-      </w:r>
-      <w:r>
-        <w:rPr>
-          <w:rFonts w:hint="eastAsia"/>
-          <w:bCs/>
-          <w:lang w:eastAsia="zh-CN"/>
-        </w:rPr>
-        <w:t>坏处：有一定风险性。</w:t>
+        <w:t>功能完成索引存储。</w:t>
       </w:r>
     </w:p>
     <w:p>
@@ -7490,7 +7374,6 @@
         <w:ind w:left="2520"/>
         <w:outlineLvl w:val="3"/>
         <w:rPr>
-          <w:rFonts w:hint="eastAsia"/>
           <w:b/>
           <w:lang w:eastAsia="zh-CN"/>
         </w:rPr>
@@ -7514,10 +7397,10 @@
     </w:p>
     <w:p>
       <w:pPr>
-        <w:pStyle w:val="BodyText"/>
+        <w:pStyle w:val="a9"/>
+        <w:ind w:left="2940"/>
         <w:jc w:val="both"/>
         <w:rPr>
-          <w:rFonts w:hint="eastAsia"/>
           <w:bCs/>
           <w:lang w:eastAsia="zh-CN"/>
         </w:rPr>
@@ -7525,170 +7408,103 @@
       <w:r>
         <w:rPr>
           <w:rFonts w:hint="eastAsia"/>
+          <w:bCs/>
+          <w:lang w:eastAsia="zh-CN"/>
+        </w:rPr>
+        <w:t>分词索引引擎</w:t>
+      </w:r>
+      <w:r>
+        <w:rPr>
+          <w:rFonts w:hint="eastAsia"/>
+          <w:bCs/>
+          <w:lang w:eastAsia="zh-CN"/>
+        </w:rPr>
+        <w:t>作为</w:t>
+      </w:r>
+      <w:r>
+        <w:rPr>
+          <w:rFonts w:hint="eastAsia"/>
+          <w:bCs/>
+          <w:lang w:eastAsia="zh-CN"/>
+        </w:rPr>
+        <w:t>一个执行程序</w:t>
+      </w:r>
+      <w:r>
+        <w:rPr>
+          <w:rFonts w:hint="eastAsia"/>
+          <w:bCs/>
+          <w:lang w:eastAsia="zh-CN"/>
+        </w:rPr>
+        <w:t>，输出本部分必要的索引文件。该</w:t>
+      </w:r>
+      <w:r>
+        <w:rPr>
+          <w:rFonts w:hint="eastAsia"/>
+          <w:bCs/>
+          <w:lang w:eastAsia="zh-CN"/>
+        </w:rPr>
+        <w:t>程序加载</w:t>
+      </w:r>
+      <w:r>
+        <w:rPr>
+          <w:rFonts w:hint="eastAsia"/>
+          <w:bCs/>
+          <w:lang w:eastAsia="zh-CN"/>
+        </w:rPr>
+        <w:t>索引文件</w:t>
+      </w:r>
+      <w:r>
+        <w:rPr>
+          <w:rFonts w:hint="eastAsia"/>
+          <w:bCs/>
+          <w:lang w:eastAsia="zh-CN"/>
+        </w:rPr>
+        <w:t>，以便</w:t>
+      </w:r>
+      <w:r>
+        <w:rPr>
+          <w:rFonts w:hint="eastAsia"/>
+          <w:bCs/>
+          <w:lang w:eastAsia="zh-CN"/>
+        </w:rPr>
+        <w:t>对词频和词语位置信息做统计计算</w:t>
+      </w:r>
+      <w:r>
+        <w:rPr>
+          <w:rFonts w:hint="eastAsia"/>
+          <w:bCs/>
+          <w:lang w:eastAsia="zh-CN"/>
+        </w:rPr>
+        <w:t>。程序各部分功能分工更加明确，耦合性低。</w:t>
+      </w:r>
+    </w:p>
+    <w:p>
+      <w:pPr>
+        <w:pStyle w:val="a9"/>
+        <w:ind w:left="2940"/>
+        <w:jc w:val="both"/>
+        <w:rPr>
           <w:b/>
           <w:bCs/>
           <w:lang w:eastAsia="zh-CN"/>
         </w:rPr>
-        <w:tab/>
-      </w:r>
-      <w:r>
-        <w:rPr>
-          <w:rFonts w:hint="eastAsia"/>
+      </w:pPr>
+      <w:r>
+        <w:rPr>
+          <w:rFonts w:hint="eastAsia"/>
+          <w:b/>
           <w:bCs/>
           <w:lang w:eastAsia="zh-CN"/>
         </w:rPr>
-        <w:t>根据分词索引引擎的方案选择，候选词抽取器有不同的实现方式。</w:t>
+        <w:t>候选词评分规则：</w:t>
       </w:r>
     </w:p>
     <w:p>
       <w:pPr>
-        <w:pStyle w:val="BodyText"/>
+        <w:pStyle w:val="a9"/>
         <w:ind w:left="2940"/>
         <w:jc w:val="both"/>
         <w:rPr>
-          <w:rFonts w:hint="eastAsia"/>
-          <w:bCs/>
-          <w:lang w:eastAsia="zh-CN"/>
-        </w:rPr>
-      </w:pPr>
-      <w:r>
-        <w:rPr>
-          <w:rFonts w:hint="eastAsia"/>
-          <w:bCs/>
-          <w:lang w:eastAsia="zh-CN"/>
-        </w:rPr>
-        <w:t>方案</w:t>
-      </w:r>
-      <w:r>
-        <w:rPr>
-          <w:rFonts w:hint="eastAsia"/>
-          <w:bCs/>
-          <w:lang w:eastAsia="zh-CN"/>
-        </w:rPr>
-        <w:t>1</w:t>
-      </w:r>
-      <w:r>
-        <w:rPr>
-          <w:rFonts w:hint="eastAsia"/>
-          <w:bCs/>
-          <w:lang w:eastAsia="zh-CN"/>
-        </w:rPr>
-        <w:t>：</w:t>
-      </w:r>
-      <w:r>
-        <w:rPr>
-          <w:rFonts w:hint="eastAsia"/>
-          <w:bCs/>
-          <w:lang w:eastAsia="zh-CN"/>
-        </w:rPr>
-        <w:t xml:space="preserve"> </w:t>
-      </w:r>
-      <w:r>
-        <w:rPr>
-          <w:rFonts w:hint="eastAsia"/>
-          <w:bCs/>
-          <w:lang w:eastAsia="zh-CN"/>
-        </w:rPr>
-        <w:t>若分词索引引擎实现为</w:t>
-      </w:r>
-      <w:r>
-        <w:rPr>
-          <w:rFonts w:hint="eastAsia"/>
-          <w:bCs/>
-          <w:lang w:eastAsia="zh-CN"/>
-        </w:rPr>
-        <w:t>DLL</w:t>
-      </w:r>
-      <w:r>
-        <w:rPr>
-          <w:rFonts w:hint="eastAsia"/>
-          <w:bCs/>
-          <w:lang w:eastAsia="zh-CN"/>
-        </w:rPr>
-        <w:t>形式，则可以多种方式直接调用，甚至可以直接访问索引内存地址。</w:t>
-      </w:r>
-    </w:p>
-    <w:p>
-      <w:pPr>
-        <w:pStyle w:val="BodyText"/>
-        <w:ind w:left="2940"/>
-        <w:jc w:val="both"/>
-        <w:rPr>
-          <w:rFonts w:hint="eastAsia"/>
-          <w:bCs/>
-          <w:lang w:eastAsia="zh-CN"/>
-        </w:rPr>
-      </w:pPr>
-      <w:r>
-        <w:rPr>
-          <w:rFonts w:hint="eastAsia"/>
-          <w:bCs/>
-          <w:lang w:eastAsia="zh-CN"/>
-        </w:rPr>
-        <w:t>方案</w:t>
-      </w:r>
-      <w:r>
-        <w:rPr>
-          <w:rFonts w:hint="eastAsia"/>
-          <w:bCs/>
-          <w:lang w:eastAsia="zh-CN"/>
-        </w:rPr>
-        <w:t>2</w:t>
-      </w:r>
-      <w:r>
-        <w:rPr>
-          <w:rFonts w:hint="eastAsia"/>
-          <w:bCs/>
-          <w:lang w:eastAsia="zh-CN"/>
-        </w:rPr>
-        <w:t>：</w:t>
-      </w:r>
-      <w:r>
-        <w:rPr>
-          <w:rFonts w:hint="eastAsia"/>
-          <w:bCs/>
-          <w:lang w:eastAsia="zh-CN"/>
-        </w:rPr>
-        <w:t xml:space="preserve"> </w:t>
-      </w:r>
-      <w:r>
-        <w:rPr>
-          <w:rFonts w:hint="eastAsia"/>
-          <w:bCs/>
-          <w:lang w:eastAsia="zh-CN"/>
-        </w:rPr>
-        <w:t>若分词索引引擎是一个执行程序，两者间通过索引文件内容交互。这样程序各部分功能分工更加明确，耦合性低。</w:t>
-      </w:r>
-    </w:p>
-    <w:p>
-      <w:pPr>
-        <w:pStyle w:val="BodyText"/>
-        <w:ind w:left="2940"/>
-        <w:jc w:val="both"/>
-        <w:rPr>
-          <w:rFonts w:hint="eastAsia"/>
-          <w:b/>
-          <w:bCs/>
-          <w:lang w:eastAsia="zh-CN"/>
-        </w:rPr>
-      </w:pPr>
-      <w:r>
-        <w:rPr>
-          <w:rFonts w:hint="eastAsia"/>
-          <w:b/>
-          <w:bCs/>
-          <w:lang w:eastAsia="zh-CN"/>
-        </w:rPr>
-        <w:t>候选词评分规则：</w:t>
-      </w:r>
-    </w:p>
-    <w:p>
-      <w:pPr>
-        <w:pStyle w:val="BodyText"/>
-        <w:ind w:left="2940"/>
-        <w:jc w:val="both"/>
-        <w:rPr>
-          <w:rFonts w:hint="eastAsia"/>
           <w:bCs/>
           <w:lang w:eastAsia="zh-CN"/>
         </w:rPr>
@@ -7729,7 +7545,6 @@
         <w:ind w:left="2520"/>
         <w:outlineLvl w:val="3"/>
         <w:rPr>
-          <w:rFonts w:hint="eastAsia"/>
           <w:b/>
           <w:lang w:eastAsia="zh-CN"/>
         </w:rPr>
@@ -7753,10 +7568,9 @@
     </w:p>
     <w:p>
       <w:pPr>
-        <w:pStyle w:val="BodyText"/>
+        <w:pStyle w:val="a9"/>
         <w:jc w:val="both"/>
         <w:rPr>
-          <w:rFonts w:hint="eastAsia"/>
           <w:bCs/>
           <w:lang w:eastAsia="zh-CN"/>
         </w:rPr>
@@ -7781,10 +7595,9 @@
     </w:p>
     <w:p>
       <w:pPr>
-        <w:pStyle w:val="BodyText"/>
+        <w:pStyle w:val="a9"/>
         <w:jc w:val="both"/>
         <w:rPr>
-          <w:rFonts w:hint="eastAsia"/>
           <w:b/>
           <w:bCs/>
           <w:lang w:eastAsia="zh-CN"/>
@@ -7793,7 +7606,7 @@
     </w:p>
     <w:p>
       <w:pPr>
-        <w:pStyle w:val="Heading3"/>
+        <w:pStyle w:val="3"/>
         <w:keepLines w:val="0"/>
         <w:numPr>
           <w:ilvl w:val="2"/>
@@ -7827,10 +7640,9 @@
     </w:p>
     <w:p>
       <w:pPr>
-        <w:pStyle w:val="BodyText"/>
+        <w:pStyle w:val="a9"/>
         <w:jc w:val="both"/>
         <w:rPr>
-          <w:rFonts w:hint="eastAsia"/>
           <w:b/>
           <w:bCs/>
           <w:lang w:eastAsia="zh-CN"/>
@@ -7869,7 +7681,7 @@
     </w:p>
     <w:p>
       <w:pPr>
-        <w:pStyle w:val="Heading1"/>
+        <w:pStyle w:val="1"/>
         <w:keepLines w:val="0"/>
         <w:pageBreakBefore/>
         <w:numPr>
@@ -7918,7 +7730,7 @@
     </w:p>
     <w:p>
       <w:pPr>
-        <w:pStyle w:val="ListParagraph"/>
+        <w:pStyle w:val="ab"/>
         <w:numPr>
           <w:ilvl w:val="0"/>
           <w:numId w:val="5"/>
@@ -7930,7 +7742,6 @@
         <w:ind w:firstLineChars="0"/>
         <w:textAlignment w:val="auto"/>
         <w:rPr>
-          <w:rFonts w:hint="eastAsia"/>
           <w:lang w:eastAsia="zh-CN"/>
         </w:rPr>
       </w:pPr>
@@ -7958,7 +7769,7 @@
     </w:p>
     <w:p>
       <w:pPr>
-        <w:pStyle w:val="ListParagraph"/>
+        <w:pStyle w:val="ab"/>
         <w:numPr>
           <w:ilvl w:val="0"/>
           <w:numId w:val="5"/>
@@ -7970,7 +7781,6 @@
         <w:ind w:firstLineChars="0"/>
         <w:textAlignment w:val="auto"/>
         <w:rPr>
-          <w:rFonts w:hint="eastAsia"/>
           <w:lang w:eastAsia="zh-CN"/>
         </w:rPr>
       </w:pPr>
@@ -7984,7 +7794,7 @@
     </w:p>
     <w:p>
       <w:pPr>
-        <w:pStyle w:val="ListParagraph"/>
+        <w:pStyle w:val="ab"/>
         <w:numPr>
           <w:ilvl w:val="0"/>
           <w:numId w:val="5"/>
@@ -7996,7 +7806,6 @@
         <w:ind w:firstLineChars="0"/>
         <w:textAlignment w:val="auto"/>
         <w:rPr>
-          <w:rFonts w:hint="eastAsia"/>
           <w:lang w:eastAsia="zh-CN"/>
         </w:rPr>
       </w:pPr>
@@ -8010,7 +7819,7 @@
     </w:p>
     <w:p>
       <w:pPr>
-        <w:pStyle w:val="ListParagraph"/>
+        <w:pStyle w:val="ab"/>
         <w:numPr>
           <w:ilvl w:val="0"/>
           <w:numId w:val="5"/>
@@ -8713,7 +8522,7 @@
     <w:lsdException w:name="Bibliography" w:uiPriority="37"/>
     <w:lsdException w:name="TOC Heading" w:uiPriority="39" w:qFormat="1"/>
   </w:latentStyles>
-  <w:style w:type="paragraph" w:default="1" w:styleId="Normal">
+  <w:style w:type="paragraph" w:default="1" w:styleId="a">
     <w:name w:val="Normal"/>
     <w:qFormat/>
     <w:rsid w:val="00BC2287"/>
@@ -8732,12 +8541,12 @@
       <w:lang w:eastAsia="en-US"/>
     </w:rPr>
   </w:style>
-  <w:style w:type="paragraph" w:styleId="Heading1">
+  <w:style w:type="paragraph" w:styleId="1">
     <w:name w:val="heading 1"/>
     <w:aliases w:val="H1"/>
-    <w:basedOn w:val="Normal"/>
-    <w:next w:val="Normal"/>
-    <w:link w:val="Heading1Char"/>
+    <w:basedOn w:val="a"/>
+    <w:next w:val="a"/>
+    <w:link w:val="1Char"/>
     <w:qFormat/>
     <w:rsid w:val="00376FAE"/>
     <w:pPr>
@@ -8754,12 +8563,12 @@
       <w:szCs w:val="44"/>
     </w:rPr>
   </w:style>
-  <w:style w:type="paragraph" w:styleId="Heading2">
+  <w:style w:type="paragraph" w:styleId="2">
     <w:name w:val="heading 2"/>
     <w:aliases w:val="HD2,H2"/>
-    <w:basedOn w:val="Normal"/>
-    <w:next w:val="Normal"/>
-    <w:link w:val="Heading2Char"/>
+    <w:basedOn w:val="a"/>
+    <w:next w:val="a"/>
+    <w:link w:val="2Char"/>
     <w:unhideWhenUsed/>
     <w:qFormat/>
     <w:rsid w:val="00BC2287"/>
@@ -8777,12 +8586,12 @@
       <w:szCs w:val="32"/>
     </w:rPr>
   </w:style>
-  <w:style w:type="paragraph" w:styleId="Heading3">
+  <w:style w:type="paragraph" w:styleId="3">
     <w:name w:val="heading 3"/>
     <w:aliases w:val="H3"/>
-    <w:basedOn w:val="Normal"/>
-    <w:next w:val="Normal"/>
-    <w:link w:val="Heading3Char"/>
+    <w:basedOn w:val="a"/>
+    <w:next w:val="a"/>
+    <w:link w:val="3Char"/>
     <w:unhideWhenUsed/>
     <w:qFormat/>
     <w:rsid w:val="00E014BB"/>
@@ -8799,12 +8608,12 @@
       <w:szCs w:val="32"/>
     </w:rPr>
   </w:style>
-  <w:style w:type="paragraph" w:styleId="Heading4">
+  <w:style w:type="paragraph" w:styleId="4">
     <w:name w:val="heading 4"/>
     <w:aliases w:val="H4"/>
-    <w:basedOn w:val="Normal"/>
-    <w:next w:val="Normal"/>
-    <w:link w:val="Heading4Char"/>
+    <w:basedOn w:val="a"/>
+    <w:next w:val="a"/>
+    <w:link w:val="4Char"/>
     <w:unhideWhenUsed/>
     <w:qFormat/>
     <w:rsid w:val="00E014BB"/>
@@ -8822,12 +8631,12 @@
       <w:szCs w:val="28"/>
     </w:rPr>
   </w:style>
-  <w:style w:type="paragraph" w:styleId="Heading5">
+  <w:style w:type="paragraph" w:styleId="5">
     <w:name w:val="heading 5"/>
     <w:aliases w:val="H5"/>
-    <w:basedOn w:val="BlockText"/>
-    <w:next w:val="Normal"/>
-    <w:link w:val="Heading5Char"/>
+    <w:basedOn w:val="a0"/>
+    <w:next w:val="a"/>
+    <w:link w:val="5Char"/>
     <w:qFormat/>
     <w:rsid w:val="001573E0"/>
     <w:pPr>
@@ -8840,12 +8649,12 @@
       <w:i/>
     </w:rPr>
   </w:style>
-  <w:style w:type="paragraph" w:styleId="Heading6">
+  <w:style w:type="paragraph" w:styleId="6">
     <w:name w:val="heading 6"/>
     <w:aliases w:val="H6"/>
-    <w:basedOn w:val="Normal"/>
-    <w:next w:val="Normal"/>
-    <w:link w:val="Heading6Char"/>
+    <w:basedOn w:val="a"/>
+    <w:next w:val="a"/>
+    <w:link w:val="6Char"/>
     <w:qFormat/>
     <w:rsid w:val="001573E0"/>
     <w:pPr>
@@ -8858,11 +8667,11 @@
       <w:iCs/>
     </w:rPr>
   </w:style>
-  <w:style w:type="paragraph" w:styleId="Heading7">
+  <w:style w:type="paragraph" w:styleId="7">
     <w:name w:val="heading 7"/>
-    <w:basedOn w:val="Normal"/>
-    <w:next w:val="Normal"/>
-    <w:link w:val="Heading7Char"/>
+    <w:basedOn w:val="a"/>
+    <w:next w:val="a"/>
+    <w:link w:val="7Char"/>
     <w:qFormat/>
     <w:rsid w:val="001573E0"/>
     <w:pPr>
@@ -8873,11 +8682,11 @@
       <w:rFonts w:ascii="Arial" w:hAnsi="Arial"/>
     </w:rPr>
   </w:style>
-  <w:style w:type="paragraph" w:styleId="Heading8">
+  <w:style w:type="paragraph" w:styleId="8">
     <w:name w:val="heading 8"/>
-    <w:basedOn w:val="Normal"/>
-    <w:next w:val="Normal"/>
-    <w:link w:val="Heading8Char"/>
+    <w:basedOn w:val="a"/>
+    <w:next w:val="a"/>
+    <w:link w:val="8Char"/>
     <w:qFormat/>
     <w:rsid w:val="001573E0"/>
     <w:pPr>
@@ -8889,11 +8698,11 @@
       <w:i/>
     </w:rPr>
   </w:style>
-  <w:style w:type="paragraph" w:styleId="Heading9">
+  <w:style w:type="paragraph" w:styleId="9">
     <w:name w:val="heading 9"/>
-    <w:basedOn w:val="Normal"/>
-    <w:next w:val="Normal"/>
-    <w:link w:val="Heading9Char"/>
+    <w:basedOn w:val="a"/>
+    <w:next w:val="a"/>
+    <w:link w:val="9Char"/>
     <w:qFormat/>
     <w:rsid w:val="001573E0"/>
     <w:pPr>
@@ -8907,12 +8716,13 @@
       <w:sz w:val="18"/>
     </w:rPr>
   </w:style>
-  <w:style w:type="character" w:default="1" w:styleId="DefaultParagraphFont">
+  <w:style w:type="character" w:default="1" w:styleId="a1">
     <w:name w:val="Default Paragraph Font"/>
     <w:uiPriority w:val="1"/>
+    <w:semiHidden/>
     <w:unhideWhenUsed/>
   </w:style>
-  <w:style w:type="table" w:default="1" w:styleId="TableNormal">
+  <w:style w:type="table" w:default="1" w:styleId="a2">
     <w:name w:val="Normal Table"/>
     <w:uiPriority w:val="99"/>
     <w:semiHidden/>
@@ -8928,16 +8738,16 @@
       </w:tblCellMar>
     </w:tblPr>
   </w:style>
-  <w:style w:type="numbering" w:default="1" w:styleId="NoList">
+  <w:style w:type="numbering" w:default="1" w:styleId="a3">
     <w:name w:val="No List"/>
     <w:uiPriority w:val="99"/>
     <w:semiHidden/>
     <w:unhideWhenUsed/>
   </w:style>
-  <w:style w:type="paragraph" w:styleId="Header">
+  <w:style w:type="paragraph" w:styleId="a4">
     <w:name w:val="header"/>
-    <w:basedOn w:val="Normal"/>
-    <w:link w:val="HeaderChar"/>
+    <w:basedOn w:val="a"/>
+    <w:link w:val="Char"/>
     <w:uiPriority w:val="99"/>
     <w:semiHidden/>
     <w:unhideWhenUsed/>
@@ -8958,10 +8768,10 @@
       <w:szCs w:val="18"/>
     </w:rPr>
   </w:style>
-  <w:style w:type="character" w:customStyle="1" w:styleId="HeaderChar">
-    <w:name w:val="Header Char"/>
-    <w:basedOn w:val="DefaultParagraphFont"/>
-    <w:link w:val="Header"/>
+  <w:style w:type="character" w:customStyle="1" w:styleId="Char">
+    <w:name w:val="页眉 Char"/>
+    <w:basedOn w:val="a1"/>
+    <w:link w:val="a4"/>
     <w:uiPriority w:val="99"/>
     <w:semiHidden/>
     <w:rsid w:val="00376FAE"/>
@@ -8970,10 +8780,10 @@
       <w:szCs w:val="18"/>
     </w:rPr>
   </w:style>
-  <w:style w:type="paragraph" w:styleId="Footer">
+  <w:style w:type="paragraph" w:styleId="a5">
     <w:name w:val="footer"/>
-    <w:basedOn w:val="Normal"/>
-    <w:link w:val="FooterChar"/>
+    <w:basedOn w:val="a"/>
+    <w:link w:val="Char0"/>
     <w:uiPriority w:val="99"/>
     <w:semiHidden/>
     <w:unhideWhenUsed/>
@@ -8990,10 +8800,10 @@
       <w:szCs w:val="18"/>
     </w:rPr>
   </w:style>
-  <w:style w:type="character" w:customStyle="1" w:styleId="FooterChar">
-    <w:name w:val="Footer Char"/>
-    <w:basedOn w:val="DefaultParagraphFont"/>
-    <w:link w:val="Footer"/>
+  <w:style w:type="character" w:customStyle="1" w:styleId="Char0">
+    <w:name w:val="页脚 Char"/>
+    <w:basedOn w:val="a1"/>
+    <w:link w:val="a5"/>
     <w:uiPriority w:val="99"/>
     <w:semiHidden/>
     <w:rsid w:val="00376FAE"/>
@@ -9002,11 +8812,11 @@
       <w:szCs w:val="18"/>
     </w:rPr>
   </w:style>
-  <w:style w:type="character" w:customStyle="1" w:styleId="Heading1Char">
-    <w:name w:val="Heading 1 Char"/>
+  <w:style w:type="character" w:customStyle="1" w:styleId="1Char">
+    <w:name w:val="标题 1 Char"/>
     <w:aliases w:val="H1 Char"/>
-    <w:basedOn w:val="DefaultParagraphFont"/>
-    <w:link w:val="Heading1"/>
+    <w:basedOn w:val="a1"/>
+    <w:link w:val="1"/>
     <w:uiPriority w:val="9"/>
     <w:rsid w:val="00376FAE"/>
     <w:rPr>
@@ -9017,11 +8827,11 @@
       <w:szCs w:val="44"/>
     </w:rPr>
   </w:style>
-  <w:style w:type="paragraph" w:styleId="Title">
+  <w:style w:type="paragraph" w:styleId="a6">
     <w:name w:val="Title"/>
-    <w:basedOn w:val="Normal"/>
-    <w:next w:val="Normal"/>
-    <w:link w:val="TitleChar"/>
+    <w:basedOn w:val="a"/>
+    <w:next w:val="a"/>
+    <w:link w:val="Char1"/>
     <w:qFormat/>
     <w:rsid w:val="00376FAE"/>
     <w:pPr>
@@ -9037,10 +8847,10 @@
       <w:szCs w:val="32"/>
     </w:rPr>
   </w:style>
-  <w:style w:type="character" w:customStyle="1" w:styleId="TitleChar">
-    <w:name w:val="Title Char"/>
-    <w:basedOn w:val="DefaultParagraphFont"/>
-    <w:link w:val="Title"/>
+  <w:style w:type="character" w:customStyle="1" w:styleId="Char1">
+    <w:name w:val="标题 Char"/>
+    <w:basedOn w:val="a1"/>
+    <w:link w:val="a6"/>
     <w:uiPriority w:val="10"/>
     <w:rsid w:val="00376FAE"/>
     <w:rPr>
@@ -9051,9 +8861,9 @@
       <w:szCs w:val="32"/>
     </w:rPr>
   </w:style>
-  <w:style w:type="table" w:styleId="TableGrid">
+  <w:style w:type="table" w:styleId="a7">
     <w:name w:val="Table Grid"/>
-    <w:basedOn w:val="TableNormal"/>
+    <w:basedOn w:val="a2"/>
     <w:uiPriority w:val="59"/>
     <w:rsid w:val="00376FAE"/>
     <w:tblPr>
@@ -9074,9 +8884,9 @@
       </w:tblCellMar>
     </w:tblPr>
   </w:style>
-  <w:style w:type="table" w:styleId="LightList-Accent5">
+  <w:style w:type="table" w:styleId="-5">
     <w:name w:val="Light List Accent 5"/>
-    <w:basedOn w:val="TableNormal"/>
+    <w:basedOn w:val="a2"/>
     <w:uiPriority w:val="61"/>
     <w:rsid w:val="00376FAE"/>
     <w:tblPr>
@@ -9165,7 +8975,7 @@
   </w:style>
   <w:style w:type="table" w:customStyle="1" w:styleId="-11">
     <w:name w:val="浅色列表 - 强调文字颜色 11"/>
-    <w:basedOn w:val="TableNormal"/>
+    <w:basedOn w:val="a2"/>
     <w:uiPriority w:val="61"/>
     <w:rsid w:val="00376FAE"/>
     <w:tblPr>
@@ -9252,9 +9062,9 @@
       </w:tcPr>
     </w:tblStylePr>
   </w:style>
-  <w:style w:type="table" w:customStyle="1" w:styleId="1">
+  <w:style w:type="table" w:customStyle="1" w:styleId="10">
     <w:name w:val="浅色列表1"/>
-    <w:basedOn w:val="TableNormal"/>
+    <w:basedOn w:val="a2"/>
     <w:uiPriority w:val="61"/>
     <w:rsid w:val="001D41BB"/>
     <w:tblPr>
@@ -9341,10 +9151,10 @@
       </w:tcPr>
     </w:tblStylePr>
   </w:style>
-  <w:style w:type="paragraph" w:styleId="BalloonText">
+  <w:style w:type="paragraph" w:styleId="a8">
     <w:name w:val="Balloon Text"/>
-    <w:basedOn w:val="Normal"/>
-    <w:link w:val="BalloonTextChar"/>
+    <w:basedOn w:val="a"/>
+    <w:link w:val="Char2"/>
     <w:uiPriority w:val="99"/>
     <w:semiHidden/>
     <w:unhideWhenUsed/>
@@ -9354,10 +9164,10 @@
       <w:szCs w:val="18"/>
     </w:rPr>
   </w:style>
-  <w:style w:type="character" w:customStyle="1" w:styleId="BalloonTextChar">
-    <w:name w:val="Balloon Text Char"/>
-    <w:basedOn w:val="DefaultParagraphFont"/>
-    <w:link w:val="BalloonText"/>
+  <w:style w:type="character" w:customStyle="1" w:styleId="Char2">
+    <w:name w:val="批注框文本 Char"/>
+    <w:basedOn w:val="a1"/>
+    <w:link w:val="a8"/>
     <w:uiPriority w:val="99"/>
     <w:semiHidden/>
     <w:rsid w:val="001D41BB"/>
@@ -9366,11 +9176,11 @@
       <w:szCs w:val="18"/>
     </w:rPr>
   </w:style>
-  <w:style w:type="paragraph" w:styleId="BodyText">
+  <w:style w:type="paragraph" w:styleId="a9">
     <w:name w:val="Body Text"/>
     <w:aliases w:val="body text,body text1,bt"/>
-    <w:basedOn w:val="Normal"/>
-    <w:link w:val="BodyTextChar"/>
+    <w:basedOn w:val="a"/>
+    <w:link w:val="Char3"/>
     <w:semiHidden/>
     <w:rsid w:val="00BC2287"/>
     <w:pPr>
@@ -9381,11 +9191,11 @@
       <w:ind w:left="2520"/>
     </w:pPr>
   </w:style>
-  <w:style w:type="character" w:customStyle="1" w:styleId="BodyTextChar">
-    <w:name w:val="Body Text Char"/>
+  <w:style w:type="character" w:customStyle="1" w:styleId="Char3">
+    <w:name w:val="正文文本 Char"/>
     <w:aliases w:val="body text Char,body text1 Char,bt Char"/>
-    <w:basedOn w:val="DefaultParagraphFont"/>
-    <w:link w:val="BodyText"/>
+    <w:basedOn w:val="a1"/>
+    <w:link w:val="a9"/>
     <w:semiHidden/>
     <w:rsid w:val="00BC2287"/>
     <w:rPr>
@@ -9398,7 +9208,7 @@
   </w:style>
   <w:style w:type="character" w:customStyle="1" w:styleId="HighlightedVariable">
     <w:name w:val="Highlighted Variable"/>
-    <w:basedOn w:val="DefaultParagraphFont"/>
+    <w:basedOn w:val="a1"/>
     <w:rsid w:val="00BC2287"/>
     <w:rPr>
       <w:color w:val="0000FF"/>
@@ -9406,7 +9216,7 @@
   </w:style>
   <w:style w:type="paragraph" w:customStyle="1" w:styleId="TitleBar">
     <w:name w:val="Title Bar"/>
-    <w:basedOn w:val="Normal"/>
+    <w:basedOn w:val="a"/>
     <w:rsid w:val="00BC2287"/>
     <w:pPr>
       <w:keepNext/>
@@ -9422,7 +9232,7 @@
   </w:style>
   <w:style w:type="paragraph" w:customStyle="1" w:styleId="Title-Major">
     <w:name w:val="Title-Major"/>
-    <w:basedOn w:val="Title"/>
+    <w:basedOn w:val="a6"/>
     <w:rsid w:val="00BC2287"/>
     <w:pPr>
       <w:keepLines/>
@@ -9442,7 +9252,7 @@
   </w:style>
   <w:style w:type="paragraph" w:customStyle="1" w:styleId="Note">
     <w:name w:val="Note"/>
-    <w:basedOn w:val="BodyText"/>
+    <w:basedOn w:val="a9"/>
     <w:rsid w:val="00BC2287"/>
     <w:pPr>
       <w:numPr>
@@ -9475,7 +9285,7 @@
   </w:style>
   <w:style w:type="paragraph" w:customStyle="1" w:styleId="TableText">
     <w:name w:val="Table Text"/>
-    <w:basedOn w:val="Normal"/>
+    <w:basedOn w:val="a"/>
     <w:rsid w:val="00BC2287"/>
     <w:pPr>
       <w:keepLines/>
@@ -9486,7 +9296,7 @@
   </w:style>
   <w:style w:type="paragraph" w:customStyle="1" w:styleId="Heading2-nonumbering">
     <w:name w:val="Heading 2 - no numbering"/>
-    <w:basedOn w:val="Heading2"/>
+    <w:basedOn w:val="2"/>
     <w:rsid w:val="00BC2287"/>
     <w:pPr>
       <w:spacing w:before="240" w:after="120" w:line="240" w:lineRule="auto"/>
@@ -9499,9 +9309,9 @@
       <w:szCs w:val="20"/>
     </w:rPr>
   </w:style>
-  <w:style w:type="character" w:styleId="Hyperlink">
+  <w:style w:type="character" w:styleId="aa">
     <w:name w:val="Hyperlink"/>
-    <w:basedOn w:val="DefaultParagraphFont"/>
+    <w:basedOn w:val="a1"/>
     <w:uiPriority w:val="99"/>
     <w:rsid w:val="00BC2287"/>
     <w:rPr>
@@ -9511,8 +9321,8 @@
   </w:style>
   <w:style w:type="paragraph" w:customStyle="1" w:styleId="Heading1-nonumbering">
     <w:name w:val="Heading 1 - no numbering"/>
-    <w:basedOn w:val="Heading1"/>
-    <w:next w:val="BodyText"/>
+    <w:basedOn w:val="1"/>
+    <w:next w:val="a9"/>
     <w:rsid w:val="00BC2287"/>
     <w:pPr>
       <w:keepLines w:val="0"/>
@@ -9532,7 +9342,7 @@
   </w:style>
   <w:style w:type="paragraph" w:customStyle="1" w:styleId="CoverPageText">
     <w:name w:val="Cover Page Text"/>
-    <w:basedOn w:val="BodyText"/>
+    <w:basedOn w:val="a9"/>
     <w:rsid w:val="00BC2287"/>
     <w:pPr>
       <w:tabs>
@@ -9543,19 +9353,19 @@
   </w:style>
   <w:style w:type="character" w:customStyle="1" w:styleId="segment">
     <w:name w:val="segment"/>
-    <w:basedOn w:val="DefaultParagraphFont"/>
+    <w:basedOn w:val="a1"/>
     <w:rsid w:val="00BC2287"/>
   </w:style>
   <w:style w:type="character" w:customStyle="1" w:styleId="ornotepadcommenttext">
     <w:name w:val="or_notepadcommenttext"/>
-    <w:basedOn w:val="DefaultParagraphFont"/>
+    <w:basedOn w:val="a1"/>
     <w:rsid w:val="00BC2287"/>
   </w:style>
-  <w:style w:type="character" w:customStyle="1" w:styleId="Heading2Char">
-    <w:name w:val="Heading 2 Char"/>
+  <w:style w:type="character" w:customStyle="1" w:styleId="2Char">
+    <w:name w:val="标题 2 Char"/>
     <w:aliases w:val="HD2 Char,H2 Char"/>
-    <w:basedOn w:val="DefaultParagraphFont"/>
-    <w:link w:val="Heading2"/>
+    <w:basedOn w:val="a1"/>
+    <w:link w:val="2"/>
     <w:uiPriority w:val="9"/>
     <w:semiHidden/>
     <w:rsid w:val="00BC2287"/>
@@ -9569,10 +9379,10 @@
       <w:lang w:eastAsia="en-US"/>
     </w:rPr>
   </w:style>
-  <w:style w:type="paragraph" w:styleId="TOC2">
+  <w:style w:type="paragraph" w:styleId="20">
     <w:name w:val="toc 2"/>
-    <w:basedOn w:val="Normal"/>
-    <w:next w:val="Normal"/>
+    <w:basedOn w:val="a"/>
+    <w:next w:val="a"/>
     <w:uiPriority w:val="39"/>
     <w:qFormat/>
     <w:rsid w:val="00E014BB"/>
@@ -9590,10 +9400,10 @@
       <w:szCs w:val="24"/>
     </w:rPr>
   </w:style>
-  <w:style w:type="paragraph" w:styleId="TOC3">
+  <w:style w:type="paragraph" w:styleId="30">
     <w:name w:val="toc 3"/>
-    <w:basedOn w:val="Normal"/>
-    <w:next w:val="Normal"/>
+    <w:basedOn w:val="a"/>
+    <w:next w:val="a"/>
     <w:uiPriority w:val="39"/>
     <w:qFormat/>
     <w:rsid w:val="00E014BB"/>
@@ -9609,10 +9419,10 @@
       <w:szCs w:val="22"/>
     </w:rPr>
   </w:style>
-  <w:style w:type="paragraph" w:styleId="TOC1">
+  <w:style w:type="paragraph" w:styleId="11">
     <w:name w:val="toc 1"/>
-    <w:basedOn w:val="Heading2"/>
-    <w:next w:val="Heading1"/>
+    <w:basedOn w:val="2"/>
+    <w:next w:val="1"/>
     <w:uiPriority w:val="39"/>
     <w:qFormat/>
     <w:rsid w:val="00E014BB"/>
@@ -9631,11 +9441,11 @@
       <w:szCs w:val="28"/>
     </w:rPr>
   </w:style>
-  <w:style w:type="character" w:customStyle="1" w:styleId="Heading3Char">
-    <w:name w:val="Heading 3 Char"/>
+  <w:style w:type="character" w:customStyle="1" w:styleId="3Char">
+    <w:name w:val="标题 3 Char"/>
     <w:aliases w:val="H3 Char"/>
-    <w:basedOn w:val="DefaultParagraphFont"/>
-    <w:link w:val="Heading3"/>
+    <w:basedOn w:val="a1"/>
+    <w:link w:val="3"/>
     <w:uiPriority w:val="9"/>
     <w:semiHidden/>
     <w:rsid w:val="00E014BB"/>
@@ -9649,11 +9459,11 @@
       <w:lang w:eastAsia="en-US"/>
     </w:rPr>
   </w:style>
-  <w:style w:type="character" w:customStyle="1" w:styleId="Heading4Char">
-    <w:name w:val="Heading 4 Char"/>
+  <w:style w:type="character" w:customStyle="1" w:styleId="4Char">
+    <w:name w:val="标题 4 Char"/>
     <w:aliases w:val="H4 Char"/>
-    <w:basedOn w:val="DefaultParagraphFont"/>
-    <w:link w:val="Heading4"/>
+    <w:basedOn w:val="a1"/>
+    <w:link w:val="4"/>
     <w:uiPriority w:val="9"/>
     <w:semiHidden/>
     <w:rsid w:val="00E014BB"/>
@@ -9667,11 +9477,11 @@
       <w:lang w:eastAsia="en-US"/>
     </w:rPr>
   </w:style>
-  <w:style w:type="character" w:customStyle="1" w:styleId="Heading5Char">
-    <w:name w:val="Heading 5 Char"/>
+  <w:style w:type="character" w:customStyle="1" w:styleId="5Char">
+    <w:name w:val="标题 5 Char"/>
     <w:aliases w:val="H5 Char"/>
-    <w:basedOn w:val="DefaultParagraphFont"/>
-    <w:link w:val="Heading5"/>
+    <w:basedOn w:val="a1"/>
+    <w:link w:val="5"/>
     <w:rsid w:val="001573E0"/>
     <w:rPr>
       <w:rFonts w:ascii="Times New Roman" w:eastAsia="宋体" w:hAnsi="Times New Roman" w:cs="Times New Roman"/>
@@ -9683,11 +9493,11 @@
       <w:lang w:eastAsia="en-US"/>
     </w:rPr>
   </w:style>
-  <w:style w:type="character" w:customStyle="1" w:styleId="Heading6Char">
-    <w:name w:val="Heading 6 Char"/>
+  <w:style w:type="character" w:customStyle="1" w:styleId="6Char">
+    <w:name w:val="标题 6 Char"/>
     <w:aliases w:val="H6 Char"/>
-    <w:basedOn w:val="DefaultParagraphFont"/>
-    <w:link w:val="Heading6"/>
+    <w:basedOn w:val="a1"/>
+    <w:link w:val="6"/>
     <w:rsid w:val="001573E0"/>
     <w:rPr>
       <w:rFonts w:ascii="Times New Roman" w:eastAsia="宋体" w:hAnsi="Times New Roman" w:cs="Times New Roman"/>
@@ -9698,10 +9508,10 @@
       <w:lang w:eastAsia="en-US"/>
     </w:rPr>
   </w:style>
-  <w:style w:type="character" w:customStyle="1" w:styleId="Heading7Char">
-    <w:name w:val="Heading 7 Char"/>
-    <w:basedOn w:val="DefaultParagraphFont"/>
-    <w:link w:val="Heading7"/>
+  <w:style w:type="character" w:customStyle="1" w:styleId="7Char">
+    <w:name w:val="标题 7 Char"/>
+    <w:basedOn w:val="a1"/>
+    <w:link w:val="7"/>
     <w:rsid w:val="001573E0"/>
     <w:rPr>
       <w:rFonts w:ascii="Arial" w:eastAsia="宋体" w:hAnsi="Arial" w:cs="Times New Roman"/>
@@ -9711,10 +9521,10 @@
       <w:lang w:eastAsia="en-US"/>
     </w:rPr>
   </w:style>
-  <w:style w:type="character" w:customStyle="1" w:styleId="Heading8Char">
-    <w:name w:val="Heading 8 Char"/>
-    <w:basedOn w:val="DefaultParagraphFont"/>
-    <w:link w:val="Heading8"/>
+  <w:style w:type="character" w:customStyle="1" w:styleId="8Char">
+    <w:name w:val="标题 8 Char"/>
+    <w:basedOn w:val="a1"/>
+    <w:link w:val="8"/>
     <w:rsid w:val="001573E0"/>
     <w:rPr>
       <w:rFonts w:ascii="Arial" w:eastAsia="宋体" w:hAnsi="Arial" w:cs="Times New Roman"/>
@@ -9725,10 +9535,10 @@
       <w:lang w:eastAsia="en-US"/>
     </w:rPr>
   </w:style>
-  <w:style w:type="character" w:customStyle="1" w:styleId="Heading9Char">
-    <w:name w:val="Heading 9 Char"/>
-    <w:basedOn w:val="DefaultParagraphFont"/>
-    <w:link w:val="Heading9"/>
+  <w:style w:type="character" w:customStyle="1" w:styleId="9Char">
+    <w:name w:val="标题 9 Char"/>
+    <w:basedOn w:val="a1"/>
+    <w:link w:val="9"/>
     <w:rsid w:val="001573E0"/>
     <w:rPr>
       <w:rFonts w:ascii="Arial" w:eastAsia="宋体" w:hAnsi="Arial" w:cs="Times New Roman"/>
@@ -9740,9 +9550,9 @@
       <w:lang w:eastAsia="en-US"/>
     </w:rPr>
   </w:style>
-  <w:style w:type="paragraph" w:styleId="BlockText">
+  <w:style w:type="paragraph" w:styleId="a0">
     <w:name w:val="Block Text"/>
-    <w:basedOn w:val="Normal"/>
+    <w:basedOn w:val="a"/>
     <w:uiPriority w:val="99"/>
     <w:semiHidden/>
     <w:unhideWhenUsed/>
@@ -9752,10 +9562,10 @@
       <w:ind w:leftChars="700" w:left="1440" w:rightChars="700" w:right="1440"/>
     </w:pPr>
   </w:style>
-  <w:style w:type="paragraph" w:styleId="TOCHeading">
+  <w:style w:type="paragraph" w:styleId="TOC">
     <w:name w:val="TOC Heading"/>
-    <w:basedOn w:val="Heading1"/>
-    <w:next w:val="Normal"/>
+    <w:basedOn w:val="1"/>
+    <w:next w:val="a"/>
     <w:uiPriority w:val="39"/>
     <w:semiHidden/>
     <w:unhideWhenUsed/>
@@ -9778,9 +9588,9 @@
       <w:szCs w:val="28"/>
     </w:rPr>
   </w:style>
-  <w:style w:type="paragraph" w:styleId="ListParagraph">
+  <w:style w:type="paragraph" w:styleId="ab">
     <w:name w:val="List Paragraph"/>
-    <w:basedOn w:val="Normal"/>
+    <w:basedOn w:val="a"/>
     <w:uiPriority w:val="34"/>
     <w:qFormat/>
     <w:rsid w:val="004328E1"/>
@@ -10079,7 +9889,7 @@
 </file>
 
 <file path=customXml/itemProps1.xml><?xml version="1.0" encoding="utf-8"?>
-<ds:datastoreItem xmlns:ds="http://schemas.openxmlformats.org/officeDocument/2006/customXml" ds:itemID="{32CCCAF8-D866-4A9C-AB85-F022A08D213D}">
+<ds:datastoreItem xmlns:ds="http://schemas.openxmlformats.org/officeDocument/2006/customXml" ds:itemID="{A05CBDCF-A668-4AB8-A277-A1018E52B67D}">
   <ds:schemaRefs>
     <ds:schemaRef ds:uri="http://schemas.openxmlformats.org/officeDocument/2006/bibliography"/>
   </ds:schemaRefs>

</xml_diff>